<commit_message>
Kommentare hingefügt,, aufgeräumt, Dokumentation
</commit_message>
<xml_diff>
--- a/doku/Projektdokumentation.docx
+++ b/doku/Projektdokumentation.docx
@@ -1,6 +1,6 @@
 
 <file path=word/document.xml><?xml version="1.0" encoding="utf-8"?>
-<w:document xmlns:wpc="http://schemas.microsoft.com/office/word/2010/wordprocessingCanvas" xmlns:mo="http://schemas.microsoft.com/office/mac/office/2008/main" xmlns:mc="http://schemas.openxmlformats.org/markup-compatibility/2006" xmlns:mv="urn:schemas-microsoft-com:mac:vml" xmlns:o="urn:schemas-microsoft-com:office:office" xmlns:r="http://schemas.openxmlformats.org/officeDocument/2006/relationships" xmlns:m="http://schemas.openxmlformats.org/officeDocument/2006/math" xmlns:v="urn:schemas-microsoft-com:vml" xmlns:wp14="http://schemas.microsoft.com/office/word/2010/wordprocessingDrawing" xmlns:wp="http://schemas.openxmlformats.org/drawingml/2006/wordprocessingDrawing" xmlns:w10="urn:schemas-microsoft-com:office:word" xmlns:w="http://schemas.openxmlformats.org/wordprocessingml/2006/main" xmlns:w14="http://schemas.microsoft.com/office/word/2010/wordml" xmlns:wpg="http://schemas.microsoft.com/office/word/2010/wordprocessingGroup" xmlns:wpi="http://schemas.microsoft.com/office/word/2010/wordprocessingInk" xmlns:wne="http://schemas.microsoft.com/office/word/2006/wordml" xmlns:wps="http://schemas.microsoft.com/office/word/2010/wordprocessingShape" mc:Ignorable="w14 wp14">
+<w:document xmlns:wpc="http://schemas.microsoft.com/office/word/2010/wordprocessingCanvas" xmlns:mc="http://schemas.openxmlformats.org/markup-compatibility/2006" xmlns:o="urn:schemas-microsoft-com:office:office" xmlns:r="http://schemas.openxmlformats.org/officeDocument/2006/relationships" xmlns:m="http://schemas.openxmlformats.org/officeDocument/2006/math" xmlns:v="urn:schemas-microsoft-com:vml" xmlns:wp14="http://schemas.microsoft.com/office/word/2010/wordprocessingDrawing" xmlns:wp="http://schemas.openxmlformats.org/drawingml/2006/wordprocessingDrawing" xmlns:w10="urn:schemas-microsoft-com:office:word" xmlns:w="http://schemas.openxmlformats.org/wordprocessingml/2006/main" xmlns:w14="http://schemas.microsoft.com/office/word/2010/wordml" xmlns:wpg="http://schemas.microsoft.com/office/word/2010/wordprocessingGroup" xmlns:wpi="http://schemas.microsoft.com/office/word/2010/wordprocessingInk" xmlns:wne="http://schemas.microsoft.com/office/word/2006/wordml" xmlns:wps="http://schemas.microsoft.com/office/word/2010/wordprocessingShape" mc:Ignorable="w14 wp14">
   <w:body>
     <w:p>
       <w:pPr>
@@ -35,12 +35,14 @@
         <w:jc w:val="center"/>
         <w:rPr>
           <w:rFonts w:ascii="Lucida Sans" w:hAnsi="Lucida Sans"/>
+          <w:b/>
           <w:sz w:val="56"/>
         </w:rPr>
       </w:pPr>
       <w:r>
         <w:rPr>
           <w:rFonts w:ascii="Lucida Sans" w:hAnsi="Lucida Sans"/>
+          <w:b/>
           <w:sz w:val="56"/>
         </w:rPr>
         <w:t>Projektdokumentation</w:t>
@@ -109,7 +111,7 @@
                     <pic:cNvPicPr/>
                   </pic:nvPicPr>
                   <pic:blipFill>
-                    <a:blip r:embed="rId7">
+                    <a:blip r:embed="rId8">
                       <a:extLst>
                         <a:ext uri="{28A0092B-C50C-407E-A947-70E740481C1C}">
                           <a14:useLocalDpi xmlns:a14="http://schemas.microsoft.com/office/drawing/2010/main" val="0"/>
@@ -135,174 +137,1412 @@
           </wp:inline>
         </w:drawing>
       </w:r>
+    </w:p>
+    <w:p>
+      <w:pPr>
+        <w:jc w:val="center"/>
+        <w:rPr>
+          <w:rFonts w:ascii="Lucida Sans" w:hAnsi="Lucida Sans"/>
+        </w:rPr>
+      </w:pPr>
+    </w:p>
+    <w:p>
+      <w:pPr>
+        <w:jc w:val="center"/>
+        <w:rPr>
+          <w:rFonts w:ascii="Lucida Sans" w:hAnsi="Lucida Sans"/>
+          <w:sz w:val="32"/>
+        </w:rPr>
+      </w:pPr>
+      <w:r>
+        <w:rPr>
+          <w:rFonts w:ascii="Lucida Sans" w:hAnsi="Lucida Sans"/>
+          <w:sz w:val="32"/>
+        </w:rPr>
+        <w:t>In</w:t>
+      </w:r>
+    </w:p>
+    <w:p>
+      <w:pPr>
+        <w:jc w:val="center"/>
+        <w:rPr>
+          <w:rFonts w:ascii="Lucida Sans" w:hAnsi="Lucida Sans"/>
+          <w:sz w:val="32"/>
+        </w:rPr>
+      </w:pPr>
+      <w:r>
+        <w:rPr>
+          <w:rFonts w:ascii="Lucida Sans" w:hAnsi="Lucida Sans"/>
+          <w:sz w:val="32"/>
+        </w:rPr>
+        <w:t>PERL</w:t>
+      </w:r>
+    </w:p>
+    <w:p>
+      <w:pPr>
+        <w:jc w:val="center"/>
+        <w:rPr>
+          <w:rFonts w:ascii="Lucida Sans" w:hAnsi="Lucida Sans"/>
+          <w:sz w:val="32"/>
+        </w:rPr>
+      </w:pPr>
+      <w:r>
+        <w:rPr>
+          <w:rFonts w:ascii="Lucida Sans" w:hAnsi="Lucida Sans"/>
+          <w:sz w:val="32"/>
+        </w:rPr>
+        <w:t>Datenbanken</w:t>
+      </w:r>
+    </w:p>
+    <w:p>
+      <w:pPr>
+        <w:jc w:val="center"/>
+        <w:rPr>
+          <w:rFonts w:ascii="Lucida Sans" w:hAnsi="Lucida Sans"/>
+          <w:sz w:val="32"/>
+        </w:rPr>
+      </w:pPr>
+    </w:p>
+    <w:p>
+      <w:pPr>
+        <w:jc w:val="center"/>
+        <w:rPr>
+          <w:rFonts w:ascii="Lucida Sans" w:hAnsi="Lucida Sans"/>
+          <w:sz w:val="32"/>
+        </w:rPr>
+      </w:pPr>
+      <w:r>
+        <w:rPr>
+          <w:rFonts w:ascii="Lucida Sans" w:hAnsi="Lucida Sans"/>
+          <w:sz w:val="32"/>
+        </w:rPr>
+        <w:t>Von</w:t>
+      </w:r>
+    </w:p>
+    <w:p>
+      <w:pPr>
+        <w:jc w:val="center"/>
+        <w:rPr>
+          <w:rFonts w:ascii="Lucida Sans" w:hAnsi="Lucida Sans"/>
+          <w:sz w:val="32"/>
+        </w:rPr>
+      </w:pPr>
+      <w:r>
+        <w:rPr>
+          <w:rFonts w:ascii="Lucida Sans" w:hAnsi="Lucida Sans"/>
+          <w:sz w:val="32"/>
+        </w:rPr>
+        <w:t>Thomas Dorsch</w:t>
+      </w:r>
+      <w:r>
+        <w:rPr>
+          <w:rFonts w:ascii="Lucida Sans" w:hAnsi="Lucida Sans"/>
+          <w:sz w:val="32"/>
+        </w:rPr>
+        <w:t xml:space="preserve"> und </w:t>
+      </w:r>
+      <w:r>
+        <w:rPr>
+          <w:rFonts w:ascii="Lucida Sans" w:hAnsi="Lucida Sans"/>
+          <w:sz w:val="32"/>
+        </w:rPr>
+        <w:t>Matthias Nagel</w:t>
+      </w:r>
+    </w:p>
+    <w:p>
+      <w:pPr>
+        <w:jc w:val="center"/>
+        <w:rPr>
+          <w:rFonts w:ascii="Lucida Sans" w:hAnsi="Lucida Sans"/>
+        </w:rPr>
+      </w:pPr>
+      <w:r>
+        <w:rPr>
+          <w:rFonts w:ascii="Lucida Sans" w:hAnsi="Lucida Sans"/>
+        </w:rPr>
+        <w:br/>
+      </w:r>
+    </w:p>
+    <w:p>
+      <w:pPr>
+        <w:jc w:val="center"/>
+        <w:rPr>
+          <w:rFonts w:ascii="Lucida Sans" w:hAnsi="Lucida Sans"/>
+        </w:rPr>
+      </w:pPr>
+    </w:p>
+    <w:p>
+      <w:pPr>
+        <w:pStyle w:val="Titel"/>
+      </w:pPr>
+      <w:r>
+        <w:br w:type="page"/>
+      </w:r>
+      <w:r>
+        <w:lastRenderedPageBreak/>
+        <w:t>Inhaltsverzeichnis</w:t>
+      </w:r>
+    </w:p>
+    <w:p>
+      <w:pPr>
+        <w:jc w:val="center"/>
+        <w:rPr>
+          <w:rFonts w:ascii="Lucida Sans" w:hAnsi="Lucida Sans"/>
+        </w:rPr>
+      </w:pPr>
+    </w:p>
+    <w:p>
+      <w:pPr>
+        <w:jc w:val="center"/>
+        <w:rPr>
+          <w:rFonts w:ascii="Lucida Sans" w:hAnsi="Lucida Sans"/>
+          <w:b/>
+          <w:color w:val="FF0000"/>
+        </w:rPr>
+      </w:pPr>
+      <w:r>
+        <w:rPr>
+          <w:rFonts w:ascii="Lucida Sans" w:hAnsi="Lucida Sans"/>
+          <w:b/>
+          <w:color w:val="FF0000"/>
+        </w:rPr>
+        <w:t>(wird später automatisch erstellt)</w:t>
+      </w:r>
+      <w:r>
+        <w:rPr>
+          <w:rFonts w:ascii="Lucida Sans" w:hAnsi="Lucida Sans"/>
+          <w:b/>
+          <w:color w:val="FF0000"/>
+        </w:rPr>
+        <w:br w:type="page"/>
+      </w:r>
+    </w:p>
+    <w:p>
+      <w:pPr>
+        <w:pStyle w:val="berschrift1"/>
+      </w:pPr>
+      <w:r>
+        <w:lastRenderedPageBreak/>
+        <w:t>Aufgaben- und Problemstellung</w:t>
+      </w:r>
+    </w:p>
+    <w:p>
+      <w:pPr>
+        <w:rPr>
+          <w:rFonts w:ascii="Lucida Sans" w:hAnsi="Lucida Sans"/>
+        </w:rPr>
+      </w:pPr>
+      <w:r>
+        <w:rPr>
+          <w:rFonts w:ascii="Lucida Sans" w:hAnsi="Lucida Sans"/>
+        </w:rPr>
+        <w:t>Wir hatten es uns zur Aufgabe gemacht, ein webbasiertes Ticketverwaltungssystem zu erstellen, das beispielsweise in einem IT- oder Softwareunternehmen für den Kundensupport eingesetzt werden kann.</w:t>
+      </w:r>
+    </w:p>
+    <w:p>
+      <w:pPr>
+        <w:rPr>
+          <w:rFonts w:ascii="Lucida Sans" w:hAnsi="Lucida Sans"/>
+        </w:rPr>
+      </w:pPr>
+      <w:r>
+        <w:rPr>
+          <w:rFonts w:ascii="Lucida Sans" w:hAnsi="Lucida Sans"/>
+        </w:rPr>
+        <w:t>Dabei sollte es einen separaten, passwortgeschützten Nutzer- und einen Mitarbeiter-Bereich mit Rechtverwaltung geben.</w:t>
+      </w:r>
+    </w:p>
+    <w:p>
+      <w:pPr>
+        <w:rPr>
+          <w:rFonts w:ascii="Lucida Sans" w:hAnsi="Lucida Sans"/>
+        </w:rPr>
+      </w:pPr>
+      <w:r>
+        <w:rPr>
+          <w:rFonts w:ascii="Lucida Sans" w:hAnsi="Lucida Sans"/>
+        </w:rPr>
+        <w:t>Da das Projekt den im Unterricht durchgenommenen Stoff beziehungsweise dass daraus gewonnene Wissen sowie Kenntnisse wiederspiegeln soll, haben wir es uns als Ziel gesetzt, die Programmier-Aufgaben mit reinem Perl-CGI und etwas HTML-Code zu realisieren.</w:t>
+      </w:r>
+      <w:r>
+        <w:rPr>
+          <w:rFonts w:ascii="Lucida Sans" w:hAnsi="Lucida Sans"/>
+        </w:rPr>
+        <w:t xml:space="preserve"> Dieser sollte einen strukturierten und modularen Aufbau besitzen.</w:t>
+      </w:r>
+    </w:p>
+    <w:p>
+      <w:pPr>
+        <w:rPr>
+          <w:rFonts w:ascii="Lucida Sans" w:hAnsi="Lucida Sans"/>
+        </w:rPr>
+      </w:pPr>
+    </w:p>
+    <w:p>
+      <w:pPr>
+        <w:pStyle w:val="berschrift2"/>
+      </w:pPr>
+      <w:r>
+        <w:t>Ausbauphasen</w:t>
+      </w:r>
+    </w:p>
+    <w:p>
+      <w:r>
+        <w:t>Da wir bisher nur wenig Erfahrungen mit CGI gesammelt hatten, haben wir unsere Aufgaben und deren Umsetzung nach Wichtigkeit und funktionaler Notwendigkeit der einzelnen Punkte in mehrere Ausbaustufen unterteilt, um zum Ablauf der Projektfrist ein voll funktionsfähiges Ticketverwaltungssystem präsentieren zu können, das im Nachgang noch um weitere Zusatzfunktionen ergänzt werden kann.</w:t>
+      </w:r>
+    </w:p>
+    <w:p/>
+    <w:p>
+      <w:pPr>
+        <w:pStyle w:val="berschrift3"/>
+      </w:pPr>
+      <w:r>
+        <w:t xml:space="preserve">Phase 1: </w:t>
+      </w:r>
+      <w:r>
+        <w:t>Sollvorgaben</w:t>
+      </w:r>
+    </w:p>
+    <w:p>
+      <w:pPr>
+        <w:pStyle w:val="Listenabsatz"/>
+        <w:numPr>
+          <w:ilvl w:val="0"/>
+          <w:numId w:val="1"/>
+        </w:numPr>
+        <w:rPr>
+          <w:rFonts w:ascii="Lucida Sans" w:hAnsi="Lucida Sans"/>
+        </w:rPr>
+      </w:pPr>
+      <w:r>
+        <w:rPr>
+          <w:rFonts w:ascii="Lucida Sans" w:hAnsi="Lucida Sans"/>
+        </w:rPr>
+        <w:t>Reines Perl-CGI, HTML, CSS sowie MySQL Projekt</w:t>
+      </w:r>
+    </w:p>
+    <w:p>
+      <w:pPr>
+        <w:pStyle w:val="Listenabsatz"/>
+        <w:numPr>
+          <w:ilvl w:val="0"/>
+          <w:numId w:val="1"/>
+        </w:numPr>
+        <w:rPr>
+          <w:rFonts w:ascii="Lucida Sans" w:hAnsi="Lucida Sans"/>
+        </w:rPr>
+      </w:pPr>
+      <w:r>
+        <w:rPr>
+          <w:rFonts w:ascii="Lucida Sans" w:hAnsi="Lucida Sans"/>
+        </w:rPr>
+        <w:t>Zugangsschutz für die „internen Bereiche“</w:t>
+      </w:r>
+    </w:p>
+    <w:p>
+      <w:pPr>
+        <w:pStyle w:val="Listenabsatz"/>
+        <w:numPr>
+          <w:ilvl w:val="0"/>
+          <w:numId w:val="1"/>
+        </w:numPr>
+        <w:rPr>
+          <w:rFonts w:ascii="Lucida Sans" w:hAnsi="Lucida Sans"/>
+        </w:rPr>
+      </w:pPr>
+      <w:r>
+        <w:rPr>
+          <w:rFonts w:ascii="Lucida Sans" w:hAnsi="Lucida Sans"/>
+        </w:rPr>
+        <w:t>Gehashte Passwörter zur besseren Sicherheit</w:t>
+      </w:r>
+    </w:p>
+    <w:p>
+      <w:pPr>
+        <w:pStyle w:val="Listenabsatz"/>
+        <w:numPr>
+          <w:ilvl w:val="0"/>
+          <w:numId w:val="1"/>
+        </w:numPr>
+        <w:rPr>
+          <w:rFonts w:ascii="Lucida Sans" w:hAnsi="Lucida Sans"/>
+        </w:rPr>
+      </w:pPr>
+      <w:r>
+        <w:rPr>
+          <w:rFonts w:ascii="Lucida Sans" w:hAnsi="Lucida Sans"/>
+        </w:rPr>
+        <w:t>Registration neuer Benutzer</w:t>
+      </w:r>
+    </w:p>
+    <w:p>
+      <w:pPr>
+        <w:pStyle w:val="Listenabsatz"/>
+        <w:numPr>
+          <w:ilvl w:val="0"/>
+          <w:numId w:val="1"/>
+        </w:numPr>
+        <w:rPr>
+          <w:rFonts w:ascii="Lucida Sans" w:hAnsi="Lucida Sans"/>
+        </w:rPr>
+      </w:pPr>
+      <w:r>
+        <w:rPr>
+          <w:rFonts w:ascii="Lucida Sans" w:hAnsi="Lucida Sans"/>
+        </w:rPr>
+        <w:t>Aufteilung in verschiedene Bereiche mit unterschiedlichen Rechten</w:t>
+      </w:r>
+    </w:p>
+    <w:p>
+      <w:pPr>
+        <w:pStyle w:val="Listenabsatz"/>
+        <w:numPr>
+          <w:ilvl w:val="1"/>
+          <w:numId w:val="1"/>
+        </w:numPr>
+        <w:rPr>
+          <w:rFonts w:ascii="Lucida Sans" w:hAnsi="Lucida Sans"/>
+        </w:rPr>
+      </w:pPr>
+      <w:r>
+        <w:rPr>
+          <w:rFonts w:ascii="Lucida Sans" w:hAnsi="Lucida Sans"/>
+        </w:rPr>
+        <w:t>Benutzerbereich:</w:t>
+      </w:r>
+    </w:p>
+    <w:p>
+      <w:pPr>
+        <w:pStyle w:val="Listenabsatz"/>
+        <w:numPr>
+          <w:ilvl w:val="2"/>
+          <w:numId w:val="1"/>
+        </w:numPr>
+        <w:rPr>
+          <w:rFonts w:ascii="Lucida Sans" w:hAnsi="Lucida Sans"/>
+        </w:rPr>
+      </w:pPr>
+      <w:r>
+        <w:rPr>
+          <w:rFonts w:ascii="Lucida Sans" w:hAnsi="Lucida Sans"/>
+        </w:rPr>
+        <w:t>Erstellen neuer Tickets</w:t>
+      </w:r>
+    </w:p>
+    <w:p>
+      <w:pPr>
+        <w:pStyle w:val="Listenabsatz"/>
+        <w:numPr>
+          <w:ilvl w:val="2"/>
+          <w:numId w:val="1"/>
+        </w:numPr>
+        <w:rPr>
+          <w:rFonts w:ascii="Lucida Sans" w:hAnsi="Lucida Sans"/>
+        </w:rPr>
+      </w:pPr>
+      <w:r>
+        <w:rPr>
+          <w:rFonts w:ascii="Lucida Sans" w:hAnsi="Lucida Sans"/>
+        </w:rPr>
+        <w:t>Übersicht aller eigenen erstellten Tickets</w:t>
+      </w:r>
+    </w:p>
+    <w:p>
+      <w:pPr>
+        <w:pStyle w:val="Listenabsatz"/>
+        <w:numPr>
+          <w:ilvl w:val="2"/>
+          <w:numId w:val="1"/>
+        </w:numPr>
+        <w:rPr>
+          <w:rFonts w:ascii="Lucida Sans" w:hAnsi="Lucida Sans"/>
+        </w:rPr>
+      </w:pPr>
+      <w:r>
+        <w:rPr>
+          <w:rFonts w:ascii="Lucida Sans" w:hAnsi="Lucida Sans"/>
+        </w:rPr>
+        <w:t>Antwortfunktion auf Tickets</w:t>
+      </w:r>
+    </w:p>
+    <w:p>
+      <w:pPr>
+        <w:pStyle w:val="Listenabsatz"/>
+        <w:numPr>
+          <w:ilvl w:val="1"/>
+          <w:numId w:val="1"/>
+        </w:numPr>
+        <w:rPr>
+          <w:rFonts w:ascii="Lucida Sans" w:hAnsi="Lucida Sans"/>
+        </w:rPr>
+      </w:pPr>
+      <w:r>
+        <w:rPr>
+          <w:rFonts w:ascii="Lucida Sans" w:hAnsi="Lucida Sans"/>
+        </w:rPr>
+        <w:t>Mitarbeiterbereich mit verschiedenen Zuständigkeiten</w:t>
+      </w:r>
+    </w:p>
+    <w:p>
+      <w:pPr>
+        <w:pStyle w:val="Listenabsatz"/>
+        <w:numPr>
+          <w:ilvl w:val="2"/>
+          <w:numId w:val="1"/>
+        </w:numPr>
+        <w:rPr>
+          <w:rFonts w:ascii="Lucida Sans" w:hAnsi="Lucida Sans"/>
+        </w:rPr>
+      </w:pPr>
+      <w:r>
+        <w:rPr>
+          <w:rFonts w:ascii="Lucida Sans" w:hAnsi="Lucida Sans"/>
+        </w:rPr>
+        <w:t>Übersicht der neuen Tickets</w:t>
+      </w:r>
+    </w:p>
+    <w:p>
+      <w:pPr>
+        <w:pStyle w:val="Listenabsatz"/>
+        <w:numPr>
+          <w:ilvl w:val="2"/>
+          <w:numId w:val="1"/>
+        </w:numPr>
+        <w:rPr>
+          <w:rFonts w:ascii="Lucida Sans" w:hAnsi="Lucida Sans"/>
+        </w:rPr>
+      </w:pPr>
+      <w:r>
+        <w:rPr>
+          <w:rFonts w:ascii="Lucida Sans" w:hAnsi="Lucida Sans"/>
+        </w:rPr>
+        <w:t>Bearbeiten der Tickets</w:t>
+      </w:r>
+    </w:p>
+    <w:p>
+      <w:pPr>
+        <w:pStyle w:val="Listenabsatz"/>
+        <w:numPr>
+          <w:ilvl w:val="2"/>
+          <w:numId w:val="1"/>
+        </w:numPr>
+        <w:rPr>
+          <w:rFonts w:ascii="Lucida Sans" w:hAnsi="Lucida Sans"/>
+        </w:rPr>
+      </w:pPr>
+      <w:r>
+        <w:rPr>
+          <w:rFonts w:ascii="Lucida Sans" w:hAnsi="Lucida Sans"/>
+        </w:rPr>
+        <w:t>Effiziente Arbeitsverteilung</w:t>
+      </w:r>
+    </w:p>
+    <w:p>
+      <w:pPr>
+        <w:pStyle w:val="Listenabsatz"/>
+        <w:numPr>
+          <w:ilvl w:val="2"/>
+          <w:numId w:val="1"/>
+        </w:numPr>
+        <w:rPr>
+          <w:rFonts w:ascii="Lucida Sans" w:hAnsi="Lucida Sans"/>
+        </w:rPr>
+      </w:pPr>
+      <w:r>
+        <w:rPr>
+          <w:rFonts w:ascii="Lucida Sans" w:hAnsi="Lucida Sans"/>
+        </w:rPr>
+        <w:t>Ticketauswertung in Graphen</w:t>
+      </w:r>
+    </w:p>
+    <w:p>
+      <w:pPr>
+        <w:pStyle w:val="Listenabsatz"/>
+        <w:numPr>
+          <w:ilvl w:val="1"/>
+          <w:numId w:val="1"/>
+        </w:numPr>
+        <w:rPr>
+          <w:rFonts w:ascii="Lucida Sans" w:hAnsi="Lucida Sans"/>
+        </w:rPr>
+      </w:pPr>
+      <w:r>
+        <w:rPr>
+          <w:rFonts w:ascii="Lucida Sans" w:hAnsi="Lucida Sans"/>
+        </w:rPr>
+        <w:t>Administrationsbereich</w:t>
+      </w:r>
+    </w:p>
+    <w:p>
+      <w:pPr>
+        <w:pStyle w:val="Listenabsatz"/>
+        <w:numPr>
+          <w:ilvl w:val="2"/>
+          <w:numId w:val="1"/>
+        </w:numPr>
+        <w:rPr>
+          <w:rFonts w:ascii="Lucida Sans" w:hAnsi="Lucida Sans"/>
+        </w:rPr>
+      </w:pPr>
+      <w:r>
+        <w:rPr>
+          <w:rFonts w:ascii="Lucida Sans" w:hAnsi="Lucida Sans"/>
+        </w:rPr>
+        <w:t>Userverwaltung</w:t>
+      </w:r>
+    </w:p>
+    <w:p>
+      <w:pPr>
+        <w:pStyle w:val="Listenabsatz"/>
+        <w:numPr>
+          <w:ilvl w:val="2"/>
+          <w:numId w:val="1"/>
+        </w:numPr>
+        <w:rPr>
+          <w:rFonts w:ascii="Lucida Sans" w:hAnsi="Lucida Sans"/>
+        </w:rPr>
+      </w:pPr>
+      <w:r>
+        <w:rPr>
+          <w:rFonts w:ascii="Lucida Sans" w:hAnsi="Lucida Sans"/>
+        </w:rPr>
+        <w:t>Rechtegabe und -verwaltung</w:t>
+      </w:r>
+    </w:p>
+    <w:p>
+      <w:pPr>
+        <w:pStyle w:val="Listenabsatz"/>
+        <w:numPr>
+          <w:ilvl w:val="0"/>
+          <w:numId w:val="1"/>
+        </w:numPr>
+        <w:rPr>
+          <w:rFonts w:ascii="Lucida Sans" w:hAnsi="Lucida Sans"/>
+        </w:rPr>
+      </w:pPr>
+      <w:r>
+        <w:rPr>
+          <w:rFonts w:ascii="Lucida Sans" w:hAnsi="Lucida Sans"/>
+        </w:rPr>
+        <w:t>Gemeinsame Login-Seite für alle Bereiche</w:t>
+      </w:r>
+    </w:p>
+    <w:p>
+      <w:pPr>
+        <w:pStyle w:val="Listenabsatz"/>
+        <w:numPr>
+          <w:ilvl w:val="0"/>
+          <w:numId w:val="1"/>
+        </w:numPr>
+        <w:rPr>
+          <w:rFonts w:ascii="Lucida Sans" w:hAnsi="Lucida Sans"/>
+        </w:rPr>
+      </w:pPr>
+      <w:r>
+        <w:rPr>
+          <w:rFonts w:ascii="Lucida Sans" w:hAnsi="Lucida Sans"/>
+        </w:rPr>
+        <w:t>Logout-Funktion</w:t>
+      </w:r>
+    </w:p>
+    <w:p>
+      <w:pPr>
+        <w:rPr>
+          <w:rFonts w:ascii="Lucida Sans" w:hAnsi="Lucida Sans"/>
+        </w:rPr>
+      </w:pPr>
+    </w:p>
+    <w:p>
+      <w:pPr>
+        <w:pStyle w:val="berschrift3"/>
+      </w:pPr>
+      <w:r>
+        <w:t xml:space="preserve">Phase 2: </w:t>
+      </w:r>
+      <w:proofErr w:type="spellStart"/>
+      <w:r>
+        <w:t>Kannvorgaben</w:t>
+      </w:r>
+      <w:proofErr w:type="spellEnd"/>
+      <w:r>
+        <w:t xml:space="preserve"> mit höherer Priorität</w:t>
+      </w:r>
+    </w:p>
+    <w:p>
+      <w:pPr>
+        <w:pStyle w:val="Listenabsatz"/>
+        <w:numPr>
+          <w:ilvl w:val="0"/>
+          <w:numId w:val="2"/>
+        </w:numPr>
+      </w:pPr>
+      <w:r>
+        <w:t>Bearbeitung eines Tickets durch nur einen Mitarbeiter zur selben Zeit</w:t>
+      </w:r>
+    </w:p>
+    <w:p>
+      <w:pPr>
+        <w:pStyle w:val="Listenabsatz"/>
+        <w:numPr>
+          <w:ilvl w:val="0"/>
+          <w:numId w:val="2"/>
+        </w:numPr>
+      </w:pPr>
+      <w:r>
+        <w:t>Möglichkeit der Ticket-Priorisierung</w:t>
+      </w:r>
+    </w:p>
+    <w:p>
+      <w:pPr>
+        <w:pStyle w:val="Listenabsatz"/>
+        <w:numPr>
+          <w:ilvl w:val="0"/>
+          <w:numId w:val="2"/>
+        </w:numPr>
+      </w:pPr>
+      <w:r>
+        <w:t>Einheitliches, übersichtliches Layout in allen Bereichen</w:t>
+      </w:r>
+    </w:p>
+    <w:p>
+      <w:pPr>
+        <w:pStyle w:val="Listenabsatz"/>
+        <w:numPr>
+          <w:ilvl w:val="0"/>
+          <w:numId w:val="2"/>
+        </w:numPr>
+      </w:pPr>
+      <w:r>
+        <w:t>Zuordnung des Tickets zu einer Kategorie</w:t>
+      </w:r>
+    </w:p>
+    <w:p>
+      <w:pPr>
+        <w:pStyle w:val="Listenabsatz"/>
+        <w:numPr>
+          <w:ilvl w:val="0"/>
+          <w:numId w:val="2"/>
+        </w:numPr>
+      </w:pPr>
+      <w:r>
+        <w:t>User können Account selbst bearbeiten und löschen</w:t>
+      </w:r>
+    </w:p>
+    <w:p>
+      <w:pPr>
+        <w:pStyle w:val="Listenabsatz"/>
+        <w:numPr>
+          <w:ilvl w:val="0"/>
+          <w:numId w:val="2"/>
+        </w:numPr>
+      </w:pPr>
+      <w:r>
+        <w:t>Änderung der Zugriffsrechte</w:t>
+      </w:r>
+    </w:p>
+    <w:p>
+      <w:pPr>
+        <w:pStyle w:val="berschrift3"/>
+      </w:pPr>
+      <w:r>
+        <w:lastRenderedPageBreak/>
+        <w:t xml:space="preserve">Phase 3: </w:t>
+      </w:r>
+      <w:proofErr w:type="spellStart"/>
+      <w:r>
+        <w:t>Kannvorgaben</w:t>
+      </w:r>
+      <w:proofErr w:type="spellEnd"/>
+      <w:r>
+        <w:t xml:space="preserve"> als Zusatzfunktionen</w:t>
+      </w:r>
+    </w:p>
+    <w:p>
+      <w:pPr>
+        <w:pStyle w:val="Listenabsatz"/>
+        <w:numPr>
+          <w:ilvl w:val="0"/>
+          <w:numId w:val="3"/>
+        </w:numPr>
+      </w:pPr>
+      <w:r>
+        <w:t>Benachrichtigungen per Email oder Instant Messanger</w:t>
+      </w:r>
+    </w:p>
+    <w:p>
+      <w:pPr>
+        <w:pStyle w:val="Listenabsatz"/>
+        <w:numPr>
+          <w:ilvl w:val="0"/>
+          <w:numId w:val="3"/>
+        </w:numPr>
+      </w:pPr>
+      <w:r>
+        <w:t>Maximale Anzahl der angezeigten Tickets pro Seite</w:t>
+      </w:r>
+    </w:p>
+    <w:p>
+      <w:pPr>
+        <w:pStyle w:val="Listenabsatz"/>
+        <w:numPr>
+          <w:ilvl w:val="1"/>
+          <w:numId w:val="3"/>
+        </w:numPr>
+      </w:pPr>
+      <w:r>
+        <w:t>Erst im späteren Betriebsverlauf nötig</w:t>
+      </w:r>
+    </w:p>
+    <w:p>
+      <w:pPr>
+        <w:pStyle w:val="Listenabsatz"/>
+        <w:numPr>
+          <w:ilvl w:val="0"/>
+          <w:numId w:val="3"/>
+        </w:numPr>
+      </w:pPr>
+      <w:r>
+        <w:t>Vorhandene Statistik-Grafiken ausweiten</w:t>
+      </w:r>
+    </w:p>
+    <w:p>
+      <w:pPr>
+        <w:pStyle w:val="Listenabsatz"/>
+        <w:numPr>
+          <w:ilvl w:val="0"/>
+          <w:numId w:val="3"/>
+        </w:numPr>
+      </w:pPr>
+      <w:r>
+        <w:t>Suchfunktion für Tickets / Problemkategorie</w:t>
+      </w:r>
+    </w:p>
+    <w:p>
+      <w:pPr>
+        <w:rPr>
+          <w:rFonts w:ascii="Lucida Sans" w:hAnsi="Lucida Sans"/>
+        </w:rPr>
+      </w:pPr>
+    </w:p>
+    <w:p>
+      <w:pPr>
+        <w:rPr>
+          <w:rFonts w:ascii="Lucida Sans" w:hAnsi="Lucida Sans"/>
+        </w:rPr>
+      </w:pPr>
+    </w:p>
+    <w:p>
+      <w:pPr>
+        <w:pStyle w:val="berschrift2"/>
+      </w:pPr>
+      <w:r>
+        <w:t>Aufgabenverteilung</w:t>
+      </w:r>
+    </w:p>
+    <w:p>
+      <w:r>
+        <w:t>Um eine genauere Vorstellung über unsere Ziele und Vorgaben zu bekommen und deren Umfang besser einschätzen zu können, haben wir uns zu Anfang des Projekts gemeinsam an die Konzentration der Ideen und deren Einbringung und Umsetzung gemacht, um ein erstes Konzept ausarbeiten zu können.</w:t>
+      </w:r>
+    </w:p>
+    <w:p/>
+    <w:p>
+      <w:pPr>
+        <w:pStyle w:val="berschrift3"/>
+      </w:pPr>
+      <w:r>
+        <w:t>Gemeinsame Planung</w:t>
+      </w:r>
+    </w:p>
+    <w:p>
+      <w:pPr>
+        <w:pStyle w:val="Listenabsatz"/>
+        <w:numPr>
+          <w:ilvl w:val="0"/>
+          <w:numId w:val="5"/>
+        </w:numPr>
+      </w:pPr>
+      <w:r>
+        <w:t>Zielsetzung unseres Projekts</w:t>
+      </w:r>
+    </w:p>
+    <w:p>
+      <w:pPr>
+        <w:pStyle w:val="Listenabsatz"/>
+        <w:numPr>
+          <w:ilvl w:val="0"/>
+          <w:numId w:val="4"/>
+        </w:numPr>
+      </w:pPr>
+      <w:r>
+        <w:t>Erstellen erster Layout-</w:t>
+      </w:r>
+      <w:proofErr w:type="spellStart"/>
+      <w:r>
+        <w:t>Mockups</w:t>
+      </w:r>
+      <w:proofErr w:type="spellEnd"/>
+    </w:p>
+    <w:p>
+      <w:pPr>
+        <w:pStyle w:val="Listenabsatz"/>
+        <w:numPr>
+          <w:ilvl w:val="0"/>
+          <w:numId w:val="4"/>
+        </w:numPr>
+      </w:pPr>
+      <w:r>
+        <w:t xml:space="preserve">Durchdenken der </w:t>
+      </w:r>
+      <w:r>
+        <w:t xml:space="preserve">relationalen </w:t>
+      </w:r>
+      <w:r>
+        <w:t>Datenbankstruktur</w:t>
+      </w:r>
+    </w:p>
+    <w:p>
+      <w:pPr>
+        <w:pStyle w:val="Listenabsatz"/>
+        <w:numPr>
+          <w:ilvl w:val="0"/>
+          <w:numId w:val="4"/>
+        </w:numPr>
+      </w:pPr>
+      <w:r>
+        <w:t>Konzept zur Namensgebung der Module und Funktionen</w:t>
+      </w:r>
+    </w:p>
+    <w:p>
+      <w:pPr>
+        <w:pStyle w:val="Listenabsatz"/>
+        <w:numPr>
+          <w:ilvl w:val="0"/>
+          <w:numId w:val="4"/>
+        </w:numPr>
+      </w:pPr>
+      <w:r>
+        <w:t>Aufteilung von Test- und Serverumgebung</w:t>
+      </w:r>
+    </w:p>
+    <w:p/>
+    <w:p>
+      <w:pPr>
+        <w:pStyle w:val="berschrift3"/>
+      </w:pPr>
+      <w:r>
+        <w:t>Aufgaben</w:t>
+      </w:r>
+      <w:r>
+        <w:t xml:space="preserve"> von Thomas Dorsch</w:t>
+      </w:r>
+    </w:p>
+    <w:p>
+      <w:pPr>
+        <w:pStyle w:val="Listenabsatz"/>
+        <w:numPr>
+          <w:ilvl w:val="0"/>
+          <w:numId w:val="4"/>
+        </w:numPr>
+      </w:pPr>
+      <w:r>
+        <w:t>Erstellen eines Entscheidungsbaums zur Abfrage</w:t>
+      </w:r>
+    </w:p>
+    <w:p>
+      <w:pPr>
+        <w:pStyle w:val="Listenabsatz"/>
+        <w:numPr>
+          <w:ilvl w:val="0"/>
+          <w:numId w:val="4"/>
+        </w:numPr>
+      </w:pPr>
+      <w:r>
+        <w:t>Ausarbeitung Webseiten-Layouts mit CSS</w:t>
+      </w:r>
+    </w:p>
+    <w:p>
+      <w:pPr>
+        <w:pStyle w:val="Listenabsatz"/>
+        <w:numPr>
+          <w:ilvl w:val="0"/>
+          <w:numId w:val="4"/>
+        </w:numPr>
+      </w:pPr>
+      <w:r>
+        <w:t>Programmierung des Userbereichs mit Perl-CGI</w:t>
+      </w:r>
+    </w:p>
+    <w:p>
+      <w:pPr>
+        <w:pStyle w:val="Listenabsatz"/>
+        <w:numPr>
+          <w:ilvl w:val="0"/>
+          <w:numId w:val="4"/>
+        </w:numPr>
+      </w:pPr>
+      <w:r>
+        <w:t>Programmierung der Login-, Logout- und Registrierungsfunktion in Perl-CGI</w:t>
+      </w:r>
+    </w:p>
+    <w:p>
+      <w:pPr>
+        <w:pStyle w:val="Listenabsatz"/>
+        <w:numPr>
+          <w:ilvl w:val="0"/>
+          <w:numId w:val="4"/>
+        </w:numPr>
+      </w:pPr>
+      <w:r>
+        <w:t>Sitzungsverwaltung mit Sessions</w:t>
+      </w:r>
+    </w:p>
+    <w:p>
+      <w:pPr>
+        <w:pStyle w:val="Listenabsatz"/>
+      </w:pPr>
+    </w:p>
+    <w:p/>
+    <w:p>
+      <w:pPr>
+        <w:pStyle w:val="berschrift3"/>
+      </w:pPr>
+      <w:r>
+        <w:t>Aufgaben</w:t>
+      </w:r>
+      <w:r>
+        <w:t xml:space="preserve"> von Matthias Nagel</w:t>
+      </w:r>
+    </w:p>
+    <w:p>
+      <w:pPr>
+        <w:pStyle w:val="Listenabsatz"/>
+        <w:numPr>
+          <w:ilvl w:val="0"/>
+          <w:numId w:val="6"/>
+        </w:numPr>
+      </w:pPr>
+      <w:r>
+        <w:t>Aufsetzen der Serverumgebung mit Webserver, Datenbankserver</w:t>
+      </w:r>
+    </w:p>
+    <w:p>
+      <w:pPr>
+        <w:pStyle w:val="Listenabsatz"/>
+        <w:numPr>
+          <w:ilvl w:val="0"/>
+          <w:numId w:val="6"/>
+        </w:numPr>
+      </w:pPr>
+      <w:r>
+        <w:t>Einrichten des GIT-</w:t>
+      </w:r>
+      <w:proofErr w:type="spellStart"/>
+      <w:r>
+        <w:t>Repositories</w:t>
+      </w:r>
+      <w:proofErr w:type="spellEnd"/>
+      <w:r>
+        <w:t xml:space="preserve"> zur gemeinsamen Versionsverwaltung</w:t>
+      </w:r>
+    </w:p>
+    <w:p>
+      <w:pPr>
+        <w:pStyle w:val="Listenabsatz"/>
+        <w:numPr>
+          <w:ilvl w:val="0"/>
+          <w:numId w:val="6"/>
+        </w:numPr>
+      </w:pPr>
+      <w:r>
+        <w:t>Erstellung der Datenbankstruktur</w:t>
+      </w:r>
+    </w:p>
+    <w:p>
+      <w:pPr>
+        <w:pStyle w:val="Listenabsatz"/>
+        <w:numPr>
+          <w:ilvl w:val="0"/>
+          <w:numId w:val="6"/>
+        </w:numPr>
+      </w:pPr>
+      <w:r>
+        <w:t>Bash-Script zur Datenübermittlung an Testumgebung</w:t>
+      </w:r>
+    </w:p>
+    <w:p>
+      <w:pPr>
+        <w:pStyle w:val="Listenabsatz"/>
+        <w:numPr>
+          <w:ilvl w:val="0"/>
+          <w:numId w:val="6"/>
+        </w:numPr>
+      </w:pPr>
+      <w:r>
+        <w:t>Programmierung des Mitarbeiter- und Administratorbereichs mit Perl-CGI</w:t>
+      </w:r>
+    </w:p>
+    <w:p>
+      <w:pPr>
+        <w:pStyle w:val="Listenabsatz"/>
+      </w:pPr>
+      <w:r>
+        <w:br w:type="page"/>
+      </w:r>
+    </w:p>
+    <w:p>
+      <w:pPr>
+        <w:pStyle w:val="berschrift1"/>
+      </w:pPr>
+      <w:r>
+        <w:lastRenderedPageBreak/>
+        <w:t>Schnittstellen</w:t>
+      </w:r>
+    </w:p>
+    <w:p>
+      <w:r>
+        <w:t xml:space="preserve">Um unser Projekt planen, durchführen und dokumentieren zu können, haben wir folgende Fremdsoftware im Einsatz gehabt. </w:t>
+      </w:r>
+    </w:p>
+    <w:p>
+      <w:r>
+        <w:t>Hierbei unterscheiden wir die Programme nach Verwendungszweck.</w:t>
+      </w:r>
+      <w:r>
+        <w:t xml:space="preserve"> Um gemeinsam zur selben Zeit am Projekt arbeiten zu können, nutzen wir GIT zur Versionsverwaltung und Sicherung unserer Dateien.</w:t>
+      </w:r>
+    </w:p>
+    <w:p/>
+    <w:p>
+      <w:pPr>
+        <w:pStyle w:val="berschrift2"/>
+      </w:pPr>
+      <w:r>
+        <w:t>Perl inklusive verwendeter Module</w:t>
+      </w:r>
+    </w:p>
+    <w:p>
+      <w:pPr>
+        <w:pStyle w:val="Listenabsatz"/>
+        <w:numPr>
+          <w:ilvl w:val="0"/>
+          <w:numId w:val="10"/>
+        </w:numPr>
+      </w:pPr>
+      <w:r>
+        <w:t>Perl 5.10</w:t>
+      </w:r>
+    </w:p>
+    <w:p>
+      <w:pPr>
+        <w:pStyle w:val="Listenabsatz"/>
+        <w:numPr>
+          <w:ilvl w:val="0"/>
+          <w:numId w:val="10"/>
+        </w:numPr>
+      </w:pPr>
+      <w:r>
+        <w:t>CGI</w:t>
+      </w:r>
+    </w:p>
+    <w:p>
+      <w:pPr>
+        <w:pStyle w:val="Listenabsatz"/>
+        <w:numPr>
+          <w:ilvl w:val="0"/>
+          <w:numId w:val="10"/>
+        </w:numPr>
+      </w:pPr>
+      <w:r>
+        <w:t>DBI</w:t>
+      </w:r>
+    </w:p>
+    <w:p>
+      <w:pPr>
+        <w:pStyle w:val="Listenabsatz"/>
+        <w:numPr>
+          <w:ilvl w:val="0"/>
+          <w:numId w:val="10"/>
+        </w:numPr>
+      </w:pPr>
+      <w:r>
+        <w:t>DBD::</w:t>
+      </w:r>
+      <w:proofErr w:type="spellStart"/>
+      <w:r>
+        <w:t>mysql</w:t>
+      </w:r>
+      <w:proofErr w:type="spellEnd"/>
+    </w:p>
+    <w:p>
+      <w:pPr>
+        <w:pStyle w:val="Listenabsatz"/>
+        <w:numPr>
+          <w:ilvl w:val="0"/>
+          <w:numId w:val="10"/>
+        </w:numPr>
+      </w:pPr>
+      <w:r>
+        <w:t>HTML::Table</w:t>
+      </w:r>
+    </w:p>
+    <w:p/>
+    <w:p>
+      <w:pPr>
+        <w:pStyle w:val="berschrift2"/>
+      </w:pPr>
+      <w:r>
+        <w:t xml:space="preserve">Server- bzw. Einsatzumgebung </w:t>
+      </w:r>
+    </w:p>
+    <w:p>
+      <w:pPr>
+        <w:pStyle w:val="Listenabsatz"/>
+        <w:numPr>
+          <w:ilvl w:val="0"/>
+          <w:numId w:val="7"/>
+        </w:numPr>
+      </w:pPr>
+      <w:r>
+        <w:t>Virtueller Privater Server (VPS) mit Debian 6 als Betriebssystem</w:t>
+      </w:r>
+    </w:p>
+    <w:p>
+      <w:pPr>
+        <w:pStyle w:val="Listenabsatz"/>
+        <w:numPr>
+          <w:ilvl w:val="0"/>
+          <w:numId w:val="7"/>
+        </w:numPr>
+      </w:pPr>
+      <w:r>
+        <w:t>Datenbankserver: MySQL</w:t>
+      </w:r>
+      <w:r>
+        <w:t xml:space="preserve"> mit </w:t>
+      </w:r>
+      <w:proofErr w:type="spellStart"/>
+      <w:r>
+        <w:t>PHPMyAdmin</w:t>
+      </w:r>
+      <w:proofErr w:type="spellEnd"/>
+    </w:p>
+    <w:p>
+      <w:pPr>
+        <w:pStyle w:val="Listenabsatz"/>
+        <w:numPr>
+          <w:ilvl w:val="0"/>
+          <w:numId w:val="7"/>
+        </w:numPr>
+      </w:pPr>
+      <w:r>
+        <w:t>Webserver: Apache2</w:t>
+      </w:r>
+    </w:p>
+    <w:p>
+      <w:pPr>
+        <w:pStyle w:val="Listenabsatz"/>
+        <w:numPr>
+          <w:ilvl w:val="0"/>
+          <w:numId w:val="7"/>
+        </w:numPr>
+      </w:pPr>
+      <w:r>
+        <w:t>Apache-Perl-Modul</w:t>
+      </w:r>
+    </w:p>
+    <w:p>
+      <w:pPr>
+        <w:pStyle w:val="berschrift2"/>
+      </w:pPr>
+      <w:r>
+        <w:t>Testumgebung</w:t>
+      </w:r>
+    </w:p>
+    <w:p>
+      <w:pPr>
+        <w:pStyle w:val="Listenabsatz"/>
+        <w:numPr>
+          <w:ilvl w:val="0"/>
+          <w:numId w:val="8"/>
+        </w:numPr>
+      </w:pPr>
+      <w:r>
+        <w:t xml:space="preserve">Betriebssystem: Windows 7 </w:t>
+      </w:r>
+    </w:p>
+    <w:p>
+      <w:pPr>
+        <w:pStyle w:val="Listenabsatz"/>
+        <w:numPr>
+          <w:ilvl w:val="0"/>
+          <w:numId w:val="8"/>
+        </w:numPr>
+      </w:pPr>
+      <w:r>
+        <w:t>Perl-Umgebung: ActivePerl 5</w:t>
+      </w:r>
+      <w:r>
+        <w:t>.16.1</w:t>
+      </w:r>
+    </w:p>
+    <w:p>
+      <w:pPr>
+        <w:pStyle w:val="Listenabsatz"/>
+        <w:numPr>
+          <w:ilvl w:val="0"/>
+          <w:numId w:val="8"/>
+        </w:numPr>
+      </w:pPr>
+      <w:r>
+        <w:t>Entwicklungsumgebung: Eclipse</w:t>
+      </w:r>
+      <w:r>
+        <w:t xml:space="preserve"> SDK 4.2.1</w:t>
+      </w:r>
+      <w:r>
+        <w:t xml:space="preserve">, </w:t>
+      </w:r>
+      <w:r>
+        <w:t>EPIC-P</w:t>
+      </w:r>
       <w:bookmarkStart w:id="0" w:name="_GoBack"/>
       <w:bookmarkEnd w:id="0"/>
-    </w:p>
-    <w:p>
-      <w:pPr>
-        <w:jc w:val="center"/>
-        <w:rPr>
-          <w:rFonts w:ascii="Lucida Sans" w:hAnsi="Lucida Sans"/>
-        </w:rPr>
-      </w:pPr>
-    </w:p>
-    <w:p>
-      <w:pPr>
-        <w:jc w:val="center"/>
-        <w:rPr>
-          <w:rFonts w:ascii="Lucida Sans" w:hAnsi="Lucida Sans"/>
-          <w:sz w:val="32"/>
-        </w:rPr>
-      </w:pPr>
-      <w:r>
-        <w:rPr>
-          <w:rFonts w:ascii="Lucida Sans" w:hAnsi="Lucida Sans"/>
-          <w:sz w:val="32"/>
-        </w:rPr>
-        <w:t>In</w:t>
-      </w:r>
-    </w:p>
-    <w:p>
-      <w:pPr>
-        <w:jc w:val="center"/>
-        <w:rPr>
-          <w:rFonts w:ascii="Lucida Sans" w:hAnsi="Lucida Sans"/>
-          <w:sz w:val="32"/>
-        </w:rPr>
-      </w:pPr>
-      <w:r>
-        <w:rPr>
-          <w:rFonts w:ascii="Lucida Sans" w:hAnsi="Lucida Sans"/>
-          <w:sz w:val="32"/>
-        </w:rPr>
-        <w:t>PERL</w:t>
-      </w:r>
-    </w:p>
-    <w:p>
-      <w:pPr>
-        <w:jc w:val="center"/>
-        <w:rPr>
-          <w:rFonts w:ascii="Lucida Sans" w:hAnsi="Lucida Sans"/>
-          <w:sz w:val="32"/>
-        </w:rPr>
-      </w:pPr>
-      <w:r>
-        <w:rPr>
-          <w:rFonts w:ascii="Lucida Sans" w:hAnsi="Lucida Sans"/>
-          <w:sz w:val="32"/>
-        </w:rPr>
-        <w:t>Datenbanken</w:t>
-      </w:r>
-    </w:p>
-    <w:p>
-      <w:pPr>
-        <w:jc w:val="center"/>
-        <w:rPr>
-          <w:rFonts w:ascii="Lucida Sans" w:hAnsi="Lucida Sans"/>
-          <w:sz w:val="32"/>
-        </w:rPr>
-      </w:pPr>
-    </w:p>
-    <w:p>
-      <w:pPr>
-        <w:jc w:val="center"/>
-        <w:rPr>
-          <w:rFonts w:ascii="Lucida Sans" w:hAnsi="Lucida Sans"/>
-          <w:sz w:val="32"/>
-        </w:rPr>
-      </w:pPr>
-      <w:r>
-        <w:rPr>
-          <w:rFonts w:ascii="Lucida Sans" w:hAnsi="Lucida Sans"/>
-          <w:sz w:val="32"/>
-        </w:rPr>
-        <w:t>Von</w:t>
-      </w:r>
-    </w:p>
-    <w:p>
-      <w:pPr>
-        <w:jc w:val="center"/>
-        <w:rPr>
-          <w:rFonts w:ascii="Lucida Sans" w:hAnsi="Lucida Sans"/>
-          <w:sz w:val="32"/>
-        </w:rPr>
-      </w:pPr>
-      <w:r>
-        <w:rPr>
-          <w:rFonts w:ascii="Lucida Sans" w:hAnsi="Lucida Sans"/>
-          <w:sz w:val="32"/>
-        </w:rPr>
-        <w:t>Thomas Dorsch</w:t>
-      </w:r>
-      <w:r>
-        <w:rPr>
-          <w:rFonts w:ascii="Lucida Sans" w:hAnsi="Lucida Sans"/>
-          <w:sz w:val="32"/>
-        </w:rPr>
-        <w:t xml:space="preserve"> und </w:t>
-      </w:r>
-      <w:r>
-        <w:rPr>
-          <w:rFonts w:ascii="Lucida Sans" w:hAnsi="Lucida Sans"/>
-          <w:sz w:val="32"/>
-        </w:rPr>
-        <w:t>Matthias Nagel</w:t>
-      </w:r>
-    </w:p>
-    <w:p>
-      <w:pPr>
-        <w:jc w:val="center"/>
-        <w:rPr>
-          <w:rFonts w:ascii="Lucida Sans" w:hAnsi="Lucida Sans"/>
-        </w:rPr>
-      </w:pPr>
-      <w:r>
-        <w:rPr>
-          <w:rFonts w:ascii="Lucida Sans" w:hAnsi="Lucida Sans"/>
-        </w:rPr>
-        <w:br/>
-      </w:r>
-    </w:p>
-    <w:p>
-      <w:pPr>
-        <w:jc w:val="center"/>
-        <w:rPr>
-          <w:rFonts w:ascii="Lucida Sans" w:hAnsi="Lucida Sans"/>
-        </w:rPr>
-      </w:pPr>
-    </w:p>
-    <w:p>
-      <w:pPr>
-        <w:jc w:val="center"/>
-        <w:rPr>
-          <w:rFonts w:ascii="Lucida Sans" w:hAnsi="Lucida Sans"/>
-        </w:rPr>
-      </w:pPr>
-      <w:r>
-        <w:rPr>
-          <w:rFonts w:ascii="Lucida Sans" w:hAnsi="Lucida Sans"/>
-        </w:rPr>
-        <w:br w:type="page"/>
-      </w:r>
-      <w:r>
-        <w:rPr>
-          <w:rFonts w:ascii="Lucida Sans" w:hAnsi="Lucida Sans"/>
-        </w:rPr>
-        <w:lastRenderedPageBreak/>
-        <w:t>Inhaltsverzeichnis</w:t>
-      </w:r>
-    </w:p>
-    <w:p>
-      <w:pPr>
-        <w:jc w:val="center"/>
-        <w:rPr>
-          <w:rFonts w:ascii="Lucida Sans" w:hAnsi="Lucida Sans"/>
-        </w:rPr>
-      </w:pPr>
+      <w:r>
+        <w:t xml:space="preserve">lug-In für Eclipse, </w:t>
+      </w:r>
+      <w:r>
+        <w:t>Notepad++</w:t>
+      </w:r>
+    </w:p>
+    <w:p>
+      <w:pPr>
+        <w:pStyle w:val="Listenabsatz"/>
+        <w:numPr>
+          <w:ilvl w:val="0"/>
+          <w:numId w:val="8"/>
+        </w:numPr>
+      </w:pPr>
+      <w:r>
+        <w:t>Webserver: XAMPP</w:t>
+      </w:r>
+    </w:p>
+    <w:p>
+      <w:pPr>
+        <w:pStyle w:val="Listenabsatz"/>
+        <w:numPr>
+          <w:ilvl w:val="0"/>
+          <w:numId w:val="8"/>
+        </w:numPr>
+      </w:pPr>
+      <w:r>
+        <w:t xml:space="preserve">Datenbankserver: MySQL mit </w:t>
+      </w:r>
+      <w:proofErr w:type="spellStart"/>
+      <w:r>
+        <w:t>PHPMyAdmin</w:t>
+      </w:r>
+      <w:proofErr w:type="spellEnd"/>
+    </w:p>
+    <w:p>
+      <w:pPr>
+        <w:pStyle w:val="Listenabsatz"/>
+        <w:numPr>
+          <w:ilvl w:val="0"/>
+          <w:numId w:val="8"/>
+        </w:numPr>
+      </w:pPr>
+      <w:proofErr w:type="spellStart"/>
+      <w:r>
+        <w:t>Bash</w:t>
+      </w:r>
+      <w:proofErr w:type="spellEnd"/>
+      <w:r>
+        <w:t>-Script zur Datenübermittlung (siehe Anlage)</w:t>
+      </w:r>
+    </w:p>
+    <w:p>
+      <w:pPr>
+        <w:pStyle w:val="berschrift2"/>
+      </w:pPr>
+      <w:r>
+        <w:t>Arbeitsbereich</w:t>
+      </w:r>
+      <w:r>
+        <w:t xml:space="preserve"> (zusätzlich zur Testumgebung)</w:t>
+      </w:r>
+    </w:p>
+    <w:p>
+      <w:pPr>
+        <w:pStyle w:val="Listenabsatz"/>
+        <w:numPr>
+          <w:ilvl w:val="0"/>
+          <w:numId w:val="9"/>
+        </w:numPr>
+      </w:pPr>
+      <w:r>
+        <w:t xml:space="preserve">Versionskontrolle: </w:t>
+      </w:r>
+      <w:proofErr w:type="spellStart"/>
+      <w:r>
+        <w:t>Github</w:t>
+      </w:r>
+      <w:proofErr w:type="spellEnd"/>
+      <w:r>
+        <w:t xml:space="preserve"> </w:t>
+      </w:r>
+      <w:proofErr w:type="spellStart"/>
+      <w:r>
+        <w:t>for</w:t>
+      </w:r>
+      <w:proofErr w:type="spellEnd"/>
+      <w:r>
+        <w:t xml:space="preserve"> Windows</w:t>
+      </w:r>
+      <w:r>
+        <w:t xml:space="preserve"> 1.0.41.2</w:t>
+      </w:r>
+    </w:p>
+    <w:p>
+      <w:pPr>
+        <w:pStyle w:val="Listenabsatz"/>
+        <w:numPr>
+          <w:ilvl w:val="0"/>
+          <w:numId w:val="9"/>
+        </w:numPr>
+      </w:pPr>
+      <w:r>
+        <w:t>Windows-</w:t>
+      </w:r>
+      <w:proofErr w:type="spellStart"/>
+      <w:r>
+        <w:t>Console</w:t>
+      </w:r>
+      <w:proofErr w:type="spellEnd"/>
+    </w:p>
+    <w:p>
+      <w:pPr>
+        <w:pStyle w:val="Listenabsatz"/>
+        <w:numPr>
+          <w:ilvl w:val="0"/>
+          <w:numId w:val="9"/>
+        </w:numPr>
+      </w:pPr>
+      <w:r>
+        <w:t xml:space="preserve">MySQL </w:t>
+      </w:r>
+      <w:proofErr w:type="spellStart"/>
+      <w:r>
+        <w:t>Workbench</w:t>
+      </w:r>
+      <w:proofErr w:type="spellEnd"/>
+      <w:r>
+        <w:t xml:space="preserve"> 5.2.44</w:t>
+      </w:r>
     </w:p>
     <w:sectPr>
       <w:pgSz w:w="11900" w:h="16840"/>
       <w:pgMar w:top="1417" w:right="1417" w:bottom="1134" w:left="1417" w:header="708" w:footer="708" w:gutter="0"/>
+      <w:pgNumType w:start="1"/>
       <w:cols w:space="708"/>
       <w:titlePg/>
       <w:docGrid w:linePitch="360"/>
@@ -312,7 +1552,7 @@
 </file>
 
 <file path=word/endnotes.xml><?xml version="1.0" encoding="utf-8"?>
-<w:endnotes xmlns:wpc="http://schemas.microsoft.com/office/word/2010/wordprocessingCanvas" xmlns:mo="http://schemas.microsoft.com/office/mac/office/2008/main" xmlns:mc="http://schemas.openxmlformats.org/markup-compatibility/2006" xmlns:mv="urn:schemas-microsoft-com:mac:vml" xmlns:o="urn:schemas-microsoft-com:office:office" xmlns:r="http://schemas.openxmlformats.org/officeDocument/2006/relationships" xmlns:m="http://schemas.openxmlformats.org/officeDocument/2006/math" xmlns:v="urn:schemas-microsoft-com:vml" xmlns:wp14="http://schemas.microsoft.com/office/word/2010/wordprocessingDrawing" xmlns:wp="http://schemas.openxmlformats.org/drawingml/2006/wordprocessingDrawing" xmlns:w10="urn:schemas-microsoft-com:office:word" xmlns:w="http://schemas.openxmlformats.org/wordprocessingml/2006/main" xmlns:w14="http://schemas.microsoft.com/office/word/2010/wordml" xmlns:wpg="http://schemas.microsoft.com/office/word/2010/wordprocessingGroup" xmlns:wpi="http://schemas.microsoft.com/office/word/2010/wordprocessingInk" xmlns:wne="http://schemas.microsoft.com/office/word/2006/wordml" xmlns:wps="http://schemas.microsoft.com/office/word/2010/wordprocessingShape" mc:Ignorable="w14 wp14">
+<w:endnotes xmlns:wpc="http://schemas.microsoft.com/office/word/2010/wordprocessingCanvas" xmlns:mc="http://schemas.openxmlformats.org/markup-compatibility/2006" xmlns:o="urn:schemas-microsoft-com:office:office" xmlns:r="http://schemas.openxmlformats.org/officeDocument/2006/relationships" xmlns:m="http://schemas.openxmlformats.org/officeDocument/2006/math" xmlns:v="urn:schemas-microsoft-com:vml" xmlns:wp14="http://schemas.microsoft.com/office/word/2010/wordprocessingDrawing" xmlns:wp="http://schemas.openxmlformats.org/drawingml/2006/wordprocessingDrawing" xmlns:w10="urn:schemas-microsoft-com:office:word" xmlns:w="http://schemas.openxmlformats.org/wordprocessingml/2006/main" xmlns:w14="http://schemas.microsoft.com/office/word/2010/wordml" xmlns:wpg="http://schemas.microsoft.com/office/word/2010/wordprocessingGroup" xmlns:wpi="http://schemas.microsoft.com/office/word/2010/wordprocessingInk" xmlns:wne="http://schemas.microsoft.com/office/word/2006/wordml" xmlns:wps="http://schemas.microsoft.com/office/word/2010/wordprocessingShape" mc:Ignorable="w14 wp14">
   <w:endnote w:type="separator" w:id="-1">
     <w:p>
       <w:r>
@@ -331,7 +1571,7 @@
 </file>
 
 <file path=word/footnotes.xml><?xml version="1.0" encoding="utf-8"?>
-<w:footnotes xmlns:wpc="http://schemas.microsoft.com/office/word/2010/wordprocessingCanvas" xmlns:mo="http://schemas.microsoft.com/office/mac/office/2008/main" xmlns:mc="http://schemas.openxmlformats.org/markup-compatibility/2006" xmlns:mv="urn:schemas-microsoft-com:mac:vml" xmlns:o="urn:schemas-microsoft-com:office:office" xmlns:r="http://schemas.openxmlformats.org/officeDocument/2006/relationships" xmlns:m="http://schemas.openxmlformats.org/officeDocument/2006/math" xmlns:v="urn:schemas-microsoft-com:vml" xmlns:wp14="http://schemas.microsoft.com/office/word/2010/wordprocessingDrawing" xmlns:wp="http://schemas.openxmlformats.org/drawingml/2006/wordprocessingDrawing" xmlns:w10="urn:schemas-microsoft-com:office:word" xmlns:w="http://schemas.openxmlformats.org/wordprocessingml/2006/main" xmlns:w14="http://schemas.microsoft.com/office/word/2010/wordml" xmlns:wpg="http://schemas.microsoft.com/office/word/2010/wordprocessingGroup" xmlns:wpi="http://schemas.microsoft.com/office/word/2010/wordprocessingInk" xmlns:wne="http://schemas.microsoft.com/office/word/2006/wordml" xmlns:wps="http://schemas.microsoft.com/office/word/2010/wordprocessingShape" mc:Ignorable="w14 wp14">
+<w:footnotes xmlns:wpc="http://schemas.microsoft.com/office/word/2010/wordprocessingCanvas" xmlns:mc="http://schemas.openxmlformats.org/markup-compatibility/2006" xmlns:o="urn:schemas-microsoft-com:office:office" xmlns:r="http://schemas.openxmlformats.org/officeDocument/2006/relationships" xmlns:m="http://schemas.openxmlformats.org/officeDocument/2006/math" xmlns:v="urn:schemas-microsoft-com:vml" xmlns:wp14="http://schemas.microsoft.com/office/word/2010/wordprocessingDrawing" xmlns:wp="http://schemas.openxmlformats.org/drawingml/2006/wordprocessingDrawing" xmlns:w10="urn:schemas-microsoft-com:office:word" xmlns:w="http://schemas.openxmlformats.org/wordprocessingml/2006/main" xmlns:w14="http://schemas.microsoft.com/office/word/2010/wordml" xmlns:wpg="http://schemas.microsoft.com/office/word/2010/wordprocessingGroup" xmlns:wpi="http://schemas.microsoft.com/office/word/2010/wordprocessingInk" xmlns:wne="http://schemas.microsoft.com/office/word/2006/wordml" xmlns:wps="http://schemas.microsoft.com/office/word/2010/wordprocessingShape" mc:Ignorable="w14 wp14">
   <w:footnote w:type="separator" w:id="-1">
     <w:p>
       <w:r>
@@ -347,6 +1587,1171 @@
     </w:p>
   </w:footnote>
 </w:footnotes>
+</file>
+
+<file path=word/numbering.xml><?xml version="1.0" encoding="utf-8"?>
+<w:numbering xmlns:wpc="http://schemas.microsoft.com/office/word/2010/wordprocessingCanvas" xmlns:mc="http://schemas.openxmlformats.org/markup-compatibility/2006" xmlns:o="urn:schemas-microsoft-com:office:office" xmlns:r="http://schemas.openxmlformats.org/officeDocument/2006/relationships" xmlns:m="http://schemas.openxmlformats.org/officeDocument/2006/math" xmlns:v="urn:schemas-microsoft-com:vml" xmlns:wp14="http://schemas.microsoft.com/office/word/2010/wordprocessingDrawing" xmlns:wp="http://schemas.openxmlformats.org/drawingml/2006/wordprocessingDrawing" xmlns:w10="urn:schemas-microsoft-com:office:word" xmlns:w="http://schemas.openxmlformats.org/wordprocessingml/2006/main" xmlns:w14="http://schemas.microsoft.com/office/word/2010/wordml" xmlns:wpg="http://schemas.microsoft.com/office/word/2010/wordprocessingGroup" xmlns:wpi="http://schemas.microsoft.com/office/word/2010/wordprocessingInk" xmlns:wne="http://schemas.microsoft.com/office/word/2006/wordml" xmlns:wps="http://schemas.microsoft.com/office/word/2010/wordprocessingShape" mc:Ignorable="w14 wp14">
+  <w:abstractNum w:abstractNumId="0">
+    <w:nsid w:val="09AA7297"/>
+    <w:multiLevelType w:val="hybridMultilevel"/>
+    <w:tmpl w:val="A8B0EF4C"/>
+    <w:lvl w:ilvl="0" w:tplc="04070001">
+      <w:start w:val="1"/>
+      <w:numFmt w:val="bullet"/>
+      <w:lvlText w:val=""/>
+      <w:lvlJc w:val="left"/>
+      <w:pPr>
+        <w:ind w:left="720" w:hanging="360"/>
+      </w:pPr>
+      <w:rPr>
+        <w:rFonts w:ascii="Symbol" w:hAnsi="Symbol" w:hint="default"/>
+      </w:rPr>
+    </w:lvl>
+    <w:lvl w:ilvl="1" w:tplc="04070003">
+      <w:start w:val="1"/>
+      <w:numFmt w:val="bullet"/>
+      <w:lvlText w:val="o"/>
+      <w:lvlJc w:val="left"/>
+      <w:pPr>
+        <w:ind w:left="1440" w:hanging="360"/>
+      </w:pPr>
+      <w:rPr>
+        <w:rFonts w:ascii="Courier New" w:hAnsi="Courier New" w:cs="Courier New" w:hint="default"/>
+      </w:rPr>
+    </w:lvl>
+    <w:lvl w:ilvl="2" w:tplc="04070005">
+      <w:start w:val="1"/>
+      <w:numFmt w:val="bullet"/>
+      <w:lvlText w:val=""/>
+      <w:lvlJc w:val="left"/>
+      <w:pPr>
+        <w:ind w:left="2160" w:hanging="360"/>
+      </w:pPr>
+      <w:rPr>
+        <w:rFonts w:ascii="Wingdings" w:hAnsi="Wingdings" w:hint="default"/>
+      </w:rPr>
+    </w:lvl>
+    <w:lvl w:ilvl="3" w:tplc="04070001" w:tentative="1">
+      <w:start w:val="1"/>
+      <w:numFmt w:val="bullet"/>
+      <w:lvlText w:val=""/>
+      <w:lvlJc w:val="left"/>
+      <w:pPr>
+        <w:ind w:left="2880" w:hanging="360"/>
+      </w:pPr>
+      <w:rPr>
+        <w:rFonts w:ascii="Symbol" w:hAnsi="Symbol" w:hint="default"/>
+      </w:rPr>
+    </w:lvl>
+    <w:lvl w:ilvl="4" w:tplc="04070003" w:tentative="1">
+      <w:start w:val="1"/>
+      <w:numFmt w:val="bullet"/>
+      <w:lvlText w:val="o"/>
+      <w:lvlJc w:val="left"/>
+      <w:pPr>
+        <w:ind w:left="3600" w:hanging="360"/>
+      </w:pPr>
+      <w:rPr>
+        <w:rFonts w:ascii="Courier New" w:hAnsi="Courier New" w:cs="Courier New" w:hint="default"/>
+      </w:rPr>
+    </w:lvl>
+    <w:lvl w:ilvl="5" w:tplc="04070005" w:tentative="1">
+      <w:start w:val="1"/>
+      <w:numFmt w:val="bullet"/>
+      <w:lvlText w:val=""/>
+      <w:lvlJc w:val="left"/>
+      <w:pPr>
+        <w:ind w:left="4320" w:hanging="360"/>
+      </w:pPr>
+      <w:rPr>
+        <w:rFonts w:ascii="Wingdings" w:hAnsi="Wingdings" w:hint="default"/>
+      </w:rPr>
+    </w:lvl>
+    <w:lvl w:ilvl="6" w:tplc="04070001" w:tentative="1">
+      <w:start w:val="1"/>
+      <w:numFmt w:val="bullet"/>
+      <w:lvlText w:val=""/>
+      <w:lvlJc w:val="left"/>
+      <w:pPr>
+        <w:ind w:left="5040" w:hanging="360"/>
+      </w:pPr>
+      <w:rPr>
+        <w:rFonts w:ascii="Symbol" w:hAnsi="Symbol" w:hint="default"/>
+      </w:rPr>
+    </w:lvl>
+    <w:lvl w:ilvl="7" w:tplc="04070003" w:tentative="1">
+      <w:start w:val="1"/>
+      <w:numFmt w:val="bullet"/>
+      <w:lvlText w:val="o"/>
+      <w:lvlJc w:val="left"/>
+      <w:pPr>
+        <w:ind w:left="5760" w:hanging="360"/>
+      </w:pPr>
+      <w:rPr>
+        <w:rFonts w:ascii="Courier New" w:hAnsi="Courier New" w:cs="Courier New" w:hint="default"/>
+      </w:rPr>
+    </w:lvl>
+    <w:lvl w:ilvl="8" w:tplc="04070005" w:tentative="1">
+      <w:start w:val="1"/>
+      <w:numFmt w:val="bullet"/>
+      <w:lvlText w:val=""/>
+      <w:lvlJc w:val="left"/>
+      <w:pPr>
+        <w:ind w:left="6480" w:hanging="360"/>
+      </w:pPr>
+      <w:rPr>
+        <w:rFonts w:ascii="Wingdings" w:hAnsi="Wingdings" w:hint="default"/>
+      </w:rPr>
+    </w:lvl>
+  </w:abstractNum>
+  <w:abstractNum w:abstractNumId="1">
+    <w:nsid w:val="0CBE0F34"/>
+    <w:multiLevelType w:val="hybridMultilevel"/>
+    <w:tmpl w:val="E954E748"/>
+    <w:lvl w:ilvl="0" w:tplc="04070001">
+      <w:start w:val="1"/>
+      <w:numFmt w:val="bullet"/>
+      <w:lvlText w:val=""/>
+      <w:lvlJc w:val="left"/>
+      <w:pPr>
+        <w:ind w:left="720" w:hanging="360"/>
+      </w:pPr>
+      <w:rPr>
+        <w:rFonts w:ascii="Symbol" w:hAnsi="Symbol" w:hint="default"/>
+      </w:rPr>
+    </w:lvl>
+    <w:lvl w:ilvl="1" w:tplc="04070003" w:tentative="1">
+      <w:start w:val="1"/>
+      <w:numFmt w:val="bullet"/>
+      <w:lvlText w:val="o"/>
+      <w:lvlJc w:val="left"/>
+      <w:pPr>
+        <w:ind w:left="1440" w:hanging="360"/>
+      </w:pPr>
+      <w:rPr>
+        <w:rFonts w:ascii="Courier New" w:hAnsi="Courier New" w:cs="Courier New" w:hint="default"/>
+      </w:rPr>
+    </w:lvl>
+    <w:lvl w:ilvl="2" w:tplc="04070005" w:tentative="1">
+      <w:start w:val="1"/>
+      <w:numFmt w:val="bullet"/>
+      <w:lvlText w:val=""/>
+      <w:lvlJc w:val="left"/>
+      <w:pPr>
+        <w:ind w:left="2160" w:hanging="360"/>
+      </w:pPr>
+      <w:rPr>
+        <w:rFonts w:ascii="Wingdings" w:hAnsi="Wingdings" w:hint="default"/>
+      </w:rPr>
+    </w:lvl>
+    <w:lvl w:ilvl="3" w:tplc="04070001" w:tentative="1">
+      <w:start w:val="1"/>
+      <w:numFmt w:val="bullet"/>
+      <w:lvlText w:val=""/>
+      <w:lvlJc w:val="left"/>
+      <w:pPr>
+        <w:ind w:left="2880" w:hanging="360"/>
+      </w:pPr>
+      <w:rPr>
+        <w:rFonts w:ascii="Symbol" w:hAnsi="Symbol" w:hint="default"/>
+      </w:rPr>
+    </w:lvl>
+    <w:lvl w:ilvl="4" w:tplc="04070003" w:tentative="1">
+      <w:start w:val="1"/>
+      <w:numFmt w:val="bullet"/>
+      <w:lvlText w:val="o"/>
+      <w:lvlJc w:val="left"/>
+      <w:pPr>
+        <w:ind w:left="3600" w:hanging="360"/>
+      </w:pPr>
+      <w:rPr>
+        <w:rFonts w:ascii="Courier New" w:hAnsi="Courier New" w:cs="Courier New" w:hint="default"/>
+      </w:rPr>
+    </w:lvl>
+    <w:lvl w:ilvl="5" w:tplc="04070005" w:tentative="1">
+      <w:start w:val="1"/>
+      <w:numFmt w:val="bullet"/>
+      <w:lvlText w:val=""/>
+      <w:lvlJc w:val="left"/>
+      <w:pPr>
+        <w:ind w:left="4320" w:hanging="360"/>
+      </w:pPr>
+      <w:rPr>
+        <w:rFonts w:ascii="Wingdings" w:hAnsi="Wingdings" w:hint="default"/>
+      </w:rPr>
+    </w:lvl>
+    <w:lvl w:ilvl="6" w:tplc="04070001" w:tentative="1">
+      <w:start w:val="1"/>
+      <w:numFmt w:val="bullet"/>
+      <w:lvlText w:val=""/>
+      <w:lvlJc w:val="left"/>
+      <w:pPr>
+        <w:ind w:left="5040" w:hanging="360"/>
+      </w:pPr>
+      <w:rPr>
+        <w:rFonts w:ascii="Symbol" w:hAnsi="Symbol" w:hint="default"/>
+      </w:rPr>
+    </w:lvl>
+    <w:lvl w:ilvl="7" w:tplc="04070003" w:tentative="1">
+      <w:start w:val="1"/>
+      <w:numFmt w:val="bullet"/>
+      <w:lvlText w:val="o"/>
+      <w:lvlJc w:val="left"/>
+      <w:pPr>
+        <w:ind w:left="5760" w:hanging="360"/>
+      </w:pPr>
+      <w:rPr>
+        <w:rFonts w:ascii="Courier New" w:hAnsi="Courier New" w:cs="Courier New" w:hint="default"/>
+      </w:rPr>
+    </w:lvl>
+    <w:lvl w:ilvl="8" w:tplc="04070005" w:tentative="1">
+      <w:start w:val="1"/>
+      <w:numFmt w:val="bullet"/>
+      <w:lvlText w:val=""/>
+      <w:lvlJc w:val="left"/>
+      <w:pPr>
+        <w:ind w:left="6480" w:hanging="360"/>
+      </w:pPr>
+      <w:rPr>
+        <w:rFonts w:ascii="Wingdings" w:hAnsi="Wingdings" w:hint="default"/>
+      </w:rPr>
+    </w:lvl>
+  </w:abstractNum>
+  <w:abstractNum w:abstractNumId="2">
+    <w:nsid w:val="0D9969E5"/>
+    <w:multiLevelType w:val="hybridMultilevel"/>
+    <w:tmpl w:val="A5BCA5FC"/>
+    <w:lvl w:ilvl="0" w:tplc="04070001">
+      <w:start w:val="1"/>
+      <w:numFmt w:val="bullet"/>
+      <w:lvlText w:val=""/>
+      <w:lvlJc w:val="left"/>
+      <w:pPr>
+        <w:ind w:left="720" w:hanging="360"/>
+      </w:pPr>
+      <w:rPr>
+        <w:rFonts w:ascii="Symbol" w:hAnsi="Symbol" w:hint="default"/>
+      </w:rPr>
+    </w:lvl>
+    <w:lvl w:ilvl="1" w:tplc="04070003" w:tentative="1">
+      <w:start w:val="1"/>
+      <w:numFmt w:val="bullet"/>
+      <w:lvlText w:val="o"/>
+      <w:lvlJc w:val="left"/>
+      <w:pPr>
+        <w:ind w:left="1440" w:hanging="360"/>
+      </w:pPr>
+      <w:rPr>
+        <w:rFonts w:ascii="Courier New" w:hAnsi="Courier New" w:cs="Courier New" w:hint="default"/>
+      </w:rPr>
+    </w:lvl>
+    <w:lvl w:ilvl="2" w:tplc="04070005" w:tentative="1">
+      <w:start w:val="1"/>
+      <w:numFmt w:val="bullet"/>
+      <w:lvlText w:val=""/>
+      <w:lvlJc w:val="left"/>
+      <w:pPr>
+        <w:ind w:left="2160" w:hanging="360"/>
+      </w:pPr>
+      <w:rPr>
+        <w:rFonts w:ascii="Wingdings" w:hAnsi="Wingdings" w:hint="default"/>
+      </w:rPr>
+    </w:lvl>
+    <w:lvl w:ilvl="3" w:tplc="04070001" w:tentative="1">
+      <w:start w:val="1"/>
+      <w:numFmt w:val="bullet"/>
+      <w:lvlText w:val=""/>
+      <w:lvlJc w:val="left"/>
+      <w:pPr>
+        <w:ind w:left="2880" w:hanging="360"/>
+      </w:pPr>
+      <w:rPr>
+        <w:rFonts w:ascii="Symbol" w:hAnsi="Symbol" w:hint="default"/>
+      </w:rPr>
+    </w:lvl>
+    <w:lvl w:ilvl="4" w:tplc="04070003" w:tentative="1">
+      <w:start w:val="1"/>
+      <w:numFmt w:val="bullet"/>
+      <w:lvlText w:val="o"/>
+      <w:lvlJc w:val="left"/>
+      <w:pPr>
+        <w:ind w:left="3600" w:hanging="360"/>
+      </w:pPr>
+      <w:rPr>
+        <w:rFonts w:ascii="Courier New" w:hAnsi="Courier New" w:cs="Courier New" w:hint="default"/>
+      </w:rPr>
+    </w:lvl>
+    <w:lvl w:ilvl="5" w:tplc="04070005" w:tentative="1">
+      <w:start w:val="1"/>
+      <w:numFmt w:val="bullet"/>
+      <w:lvlText w:val=""/>
+      <w:lvlJc w:val="left"/>
+      <w:pPr>
+        <w:ind w:left="4320" w:hanging="360"/>
+      </w:pPr>
+      <w:rPr>
+        <w:rFonts w:ascii="Wingdings" w:hAnsi="Wingdings" w:hint="default"/>
+      </w:rPr>
+    </w:lvl>
+    <w:lvl w:ilvl="6" w:tplc="04070001" w:tentative="1">
+      <w:start w:val="1"/>
+      <w:numFmt w:val="bullet"/>
+      <w:lvlText w:val=""/>
+      <w:lvlJc w:val="left"/>
+      <w:pPr>
+        <w:ind w:left="5040" w:hanging="360"/>
+      </w:pPr>
+      <w:rPr>
+        <w:rFonts w:ascii="Symbol" w:hAnsi="Symbol" w:hint="default"/>
+      </w:rPr>
+    </w:lvl>
+    <w:lvl w:ilvl="7" w:tplc="04070003" w:tentative="1">
+      <w:start w:val="1"/>
+      <w:numFmt w:val="bullet"/>
+      <w:lvlText w:val="o"/>
+      <w:lvlJc w:val="left"/>
+      <w:pPr>
+        <w:ind w:left="5760" w:hanging="360"/>
+      </w:pPr>
+      <w:rPr>
+        <w:rFonts w:ascii="Courier New" w:hAnsi="Courier New" w:cs="Courier New" w:hint="default"/>
+      </w:rPr>
+    </w:lvl>
+    <w:lvl w:ilvl="8" w:tplc="04070005" w:tentative="1">
+      <w:start w:val="1"/>
+      <w:numFmt w:val="bullet"/>
+      <w:lvlText w:val=""/>
+      <w:lvlJc w:val="left"/>
+      <w:pPr>
+        <w:ind w:left="6480" w:hanging="360"/>
+      </w:pPr>
+      <w:rPr>
+        <w:rFonts w:ascii="Wingdings" w:hAnsi="Wingdings" w:hint="default"/>
+      </w:rPr>
+    </w:lvl>
+  </w:abstractNum>
+  <w:abstractNum w:abstractNumId="3">
+    <w:nsid w:val="1A6C669A"/>
+    <w:multiLevelType w:val="hybridMultilevel"/>
+    <w:tmpl w:val="FD5081EC"/>
+    <w:lvl w:ilvl="0" w:tplc="04070001">
+      <w:start w:val="1"/>
+      <w:numFmt w:val="bullet"/>
+      <w:lvlText w:val=""/>
+      <w:lvlJc w:val="left"/>
+      <w:pPr>
+        <w:ind w:left="720" w:hanging="360"/>
+      </w:pPr>
+      <w:rPr>
+        <w:rFonts w:ascii="Symbol" w:hAnsi="Symbol" w:hint="default"/>
+      </w:rPr>
+    </w:lvl>
+    <w:lvl w:ilvl="1" w:tplc="04070003" w:tentative="1">
+      <w:start w:val="1"/>
+      <w:numFmt w:val="bullet"/>
+      <w:lvlText w:val="o"/>
+      <w:lvlJc w:val="left"/>
+      <w:pPr>
+        <w:ind w:left="1440" w:hanging="360"/>
+      </w:pPr>
+      <w:rPr>
+        <w:rFonts w:ascii="Courier New" w:hAnsi="Courier New" w:cs="Courier New" w:hint="default"/>
+      </w:rPr>
+    </w:lvl>
+    <w:lvl w:ilvl="2" w:tplc="04070005" w:tentative="1">
+      <w:start w:val="1"/>
+      <w:numFmt w:val="bullet"/>
+      <w:lvlText w:val=""/>
+      <w:lvlJc w:val="left"/>
+      <w:pPr>
+        <w:ind w:left="2160" w:hanging="360"/>
+      </w:pPr>
+      <w:rPr>
+        <w:rFonts w:ascii="Wingdings" w:hAnsi="Wingdings" w:hint="default"/>
+      </w:rPr>
+    </w:lvl>
+    <w:lvl w:ilvl="3" w:tplc="04070001" w:tentative="1">
+      <w:start w:val="1"/>
+      <w:numFmt w:val="bullet"/>
+      <w:lvlText w:val=""/>
+      <w:lvlJc w:val="left"/>
+      <w:pPr>
+        <w:ind w:left="2880" w:hanging="360"/>
+      </w:pPr>
+      <w:rPr>
+        <w:rFonts w:ascii="Symbol" w:hAnsi="Symbol" w:hint="default"/>
+      </w:rPr>
+    </w:lvl>
+    <w:lvl w:ilvl="4" w:tplc="04070003" w:tentative="1">
+      <w:start w:val="1"/>
+      <w:numFmt w:val="bullet"/>
+      <w:lvlText w:val="o"/>
+      <w:lvlJc w:val="left"/>
+      <w:pPr>
+        <w:ind w:left="3600" w:hanging="360"/>
+      </w:pPr>
+      <w:rPr>
+        <w:rFonts w:ascii="Courier New" w:hAnsi="Courier New" w:cs="Courier New" w:hint="default"/>
+      </w:rPr>
+    </w:lvl>
+    <w:lvl w:ilvl="5" w:tplc="04070005" w:tentative="1">
+      <w:start w:val="1"/>
+      <w:numFmt w:val="bullet"/>
+      <w:lvlText w:val=""/>
+      <w:lvlJc w:val="left"/>
+      <w:pPr>
+        <w:ind w:left="4320" w:hanging="360"/>
+      </w:pPr>
+      <w:rPr>
+        <w:rFonts w:ascii="Wingdings" w:hAnsi="Wingdings" w:hint="default"/>
+      </w:rPr>
+    </w:lvl>
+    <w:lvl w:ilvl="6" w:tplc="04070001" w:tentative="1">
+      <w:start w:val="1"/>
+      <w:numFmt w:val="bullet"/>
+      <w:lvlText w:val=""/>
+      <w:lvlJc w:val="left"/>
+      <w:pPr>
+        <w:ind w:left="5040" w:hanging="360"/>
+      </w:pPr>
+      <w:rPr>
+        <w:rFonts w:ascii="Symbol" w:hAnsi="Symbol" w:hint="default"/>
+      </w:rPr>
+    </w:lvl>
+    <w:lvl w:ilvl="7" w:tplc="04070003" w:tentative="1">
+      <w:start w:val="1"/>
+      <w:numFmt w:val="bullet"/>
+      <w:lvlText w:val="o"/>
+      <w:lvlJc w:val="left"/>
+      <w:pPr>
+        <w:ind w:left="5760" w:hanging="360"/>
+      </w:pPr>
+      <w:rPr>
+        <w:rFonts w:ascii="Courier New" w:hAnsi="Courier New" w:cs="Courier New" w:hint="default"/>
+      </w:rPr>
+    </w:lvl>
+    <w:lvl w:ilvl="8" w:tplc="04070005" w:tentative="1">
+      <w:start w:val="1"/>
+      <w:numFmt w:val="bullet"/>
+      <w:lvlText w:val=""/>
+      <w:lvlJc w:val="left"/>
+      <w:pPr>
+        <w:ind w:left="6480" w:hanging="360"/>
+      </w:pPr>
+      <w:rPr>
+        <w:rFonts w:ascii="Wingdings" w:hAnsi="Wingdings" w:hint="default"/>
+      </w:rPr>
+    </w:lvl>
+  </w:abstractNum>
+  <w:abstractNum w:abstractNumId="4">
+    <w:nsid w:val="21B26641"/>
+    <w:multiLevelType w:val="hybridMultilevel"/>
+    <w:tmpl w:val="B34CE2B8"/>
+    <w:lvl w:ilvl="0" w:tplc="04070001">
+      <w:start w:val="1"/>
+      <w:numFmt w:val="bullet"/>
+      <w:lvlText w:val=""/>
+      <w:lvlJc w:val="left"/>
+      <w:pPr>
+        <w:ind w:left="720" w:hanging="360"/>
+      </w:pPr>
+      <w:rPr>
+        <w:rFonts w:ascii="Symbol" w:hAnsi="Symbol" w:hint="default"/>
+      </w:rPr>
+    </w:lvl>
+    <w:lvl w:ilvl="1" w:tplc="0407000B">
+      <w:start w:val="1"/>
+      <w:numFmt w:val="bullet"/>
+      <w:lvlText w:val=""/>
+      <w:lvlJc w:val="left"/>
+      <w:pPr>
+        <w:ind w:left="1440" w:hanging="360"/>
+      </w:pPr>
+      <w:rPr>
+        <w:rFonts w:ascii="Wingdings" w:hAnsi="Wingdings" w:hint="default"/>
+      </w:rPr>
+    </w:lvl>
+    <w:lvl w:ilvl="2" w:tplc="04070005" w:tentative="1">
+      <w:start w:val="1"/>
+      <w:numFmt w:val="bullet"/>
+      <w:lvlText w:val=""/>
+      <w:lvlJc w:val="left"/>
+      <w:pPr>
+        <w:ind w:left="2160" w:hanging="360"/>
+      </w:pPr>
+      <w:rPr>
+        <w:rFonts w:ascii="Wingdings" w:hAnsi="Wingdings" w:hint="default"/>
+      </w:rPr>
+    </w:lvl>
+    <w:lvl w:ilvl="3" w:tplc="04070001" w:tentative="1">
+      <w:start w:val="1"/>
+      <w:numFmt w:val="bullet"/>
+      <w:lvlText w:val=""/>
+      <w:lvlJc w:val="left"/>
+      <w:pPr>
+        <w:ind w:left="2880" w:hanging="360"/>
+      </w:pPr>
+      <w:rPr>
+        <w:rFonts w:ascii="Symbol" w:hAnsi="Symbol" w:hint="default"/>
+      </w:rPr>
+    </w:lvl>
+    <w:lvl w:ilvl="4" w:tplc="04070003" w:tentative="1">
+      <w:start w:val="1"/>
+      <w:numFmt w:val="bullet"/>
+      <w:lvlText w:val="o"/>
+      <w:lvlJc w:val="left"/>
+      <w:pPr>
+        <w:ind w:left="3600" w:hanging="360"/>
+      </w:pPr>
+      <w:rPr>
+        <w:rFonts w:ascii="Courier New" w:hAnsi="Courier New" w:cs="Courier New" w:hint="default"/>
+      </w:rPr>
+    </w:lvl>
+    <w:lvl w:ilvl="5" w:tplc="04070005" w:tentative="1">
+      <w:start w:val="1"/>
+      <w:numFmt w:val="bullet"/>
+      <w:lvlText w:val=""/>
+      <w:lvlJc w:val="left"/>
+      <w:pPr>
+        <w:ind w:left="4320" w:hanging="360"/>
+      </w:pPr>
+      <w:rPr>
+        <w:rFonts w:ascii="Wingdings" w:hAnsi="Wingdings" w:hint="default"/>
+      </w:rPr>
+    </w:lvl>
+    <w:lvl w:ilvl="6" w:tplc="04070001" w:tentative="1">
+      <w:start w:val="1"/>
+      <w:numFmt w:val="bullet"/>
+      <w:lvlText w:val=""/>
+      <w:lvlJc w:val="left"/>
+      <w:pPr>
+        <w:ind w:left="5040" w:hanging="360"/>
+      </w:pPr>
+      <w:rPr>
+        <w:rFonts w:ascii="Symbol" w:hAnsi="Symbol" w:hint="default"/>
+      </w:rPr>
+    </w:lvl>
+    <w:lvl w:ilvl="7" w:tplc="04070003" w:tentative="1">
+      <w:start w:val="1"/>
+      <w:numFmt w:val="bullet"/>
+      <w:lvlText w:val="o"/>
+      <w:lvlJc w:val="left"/>
+      <w:pPr>
+        <w:ind w:left="5760" w:hanging="360"/>
+      </w:pPr>
+      <w:rPr>
+        <w:rFonts w:ascii="Courier New" w:hAnsi="Courier New" w:cs="Courier New" w:hint="default"/>
+      </w:rPr>
+    </w:lvl>
+    <w:lvl w:ilvl="8" w:tplc="04070005" w:tentative="1">
+      <w:start w:val="1"/>
+      <w:numFmt w:val="bullet"/>
+      <w:lvlText w:val=""/>
+      <w:lvlJc w:val="left"/>
+      <w:pPr>
+        <w:ind w:left="6480" w:hanging="360"/>
+      </w:pPr>
+      <w:rPr>
+        <w:rFonts w:ascii="Wingdings" w:hAnsi="Wingdings" w:hint="default"/>
+      </w:rPr>
+    </w:lvl>
+  </w:abstractNum>
+  <w:abstractNum w:abstractNumId="5">
+    <w:nsid w:val="2A24574E"/>
+    <w:multiLevelType w:val="hybridMultilevel"/>
+    <w:tmpl w:val="14AEBD3A"/>
+    <w:lvl w:ilvl="0" w:tplc="04070001">
+      <w:start w:val="1"/>
+      <w:numFmt w:val="bullet"/>
+      <w:lvlText w:val=""/>
+      <w:lvlJc w:val="left"/>
+      <w:pPr>
+        <w:ind w:left="720" w:hanging="360"/>
+      </w:pPr>
+      <w:rPr>
+        <w:rFonts w:ascii="Symbol" w:hAnsi="Symbol" w:hint="default"/>
+      </w:rPr>
+    </w:lvl>
+    <w:lvl w:ilvl="1" w:tplc="04070003" w:tentative="1">
+      <w:start w:val="1"/>
+      <w:numFmt w:val="bullet"/>
+      <w:lvlText w:val="o"/>
+      <w:lvlJc w:val="left"/>
+      <w:pPr>
+        <w:ind w:left="1440" w:hanging="360"/>
+      </w:pPr>
+      <w:rPr>
+        <w:rFonts w:ascii="Courier New" w:hAnsi="Courier New" w:cs="Courier New" w:hint="default"/>
+      </w:rPr>
+    </w:lvl>
+    <w:lvl w:ilvl="2" w:tplc="04070005" w:tentative="1">
+      <w:start w:val="1"/>
+      <w:numFmt w:val="bullet"/>
+      <w:lvlText w:val=""/>
+      <w:lvlJc w:val="left"/>
+      <w:pPr>
+        <w:ind w:left="2160" w:hanging="360"/>
+      </w:pPr>
+      <w:rPr>
+        <w:rFonts w:ascii="Wingdings" w:hAnsi="Wingdings" w:hint="default"/>
+      </w:rPr>
+    </w:lvl>
+    <w:lvl w:ilvl="3" w:tplc="04070001" w:tentative="1">
+      <w:start w:val="1"/>
+      <w:numFmt w:val="bullet"/>
+      <w:lvlText w:val=""/>
+      <w:lvlJc w:val="left"/>
+      <w:pPr>
+        <w:ind w:left="2880" w:hanging="360"/>
+      </w:pPr>
+      <w:rPr>
+        <w:rFonts w:ascii="Symbol" w:hAnsi="Symbol" w:hint="default"/>
+      </w:rPr>
+    </w:lvl>
+    <w:lvl w:ilvl="4" w:tplc="04070003" w:tentative="1">
+      <w:start w:val="1"/>
+      <w:numFmt w:val="bullet"/>
+      <w:lvlText w:val="o"/>
+      <w:lvlJc w:val="left"/>
+      <w:pPr>
+        <w:ind w:left="3600" w:hanging="360"/>
+      </w:pPr>
+      <w:rPr>
+        <w:rFonts w:ascii="Courier New" w:hAnsi="Courier New" w:cs="Courier New" w:hint="default"/>
+      </w:rPr>
+    </w:lvl>
+    <w:lvl w:ilvl="5" w:tplc="04070005" w:tentative="1">
+      <w:start w:val="1"/>
+      <w:numFmt w:val="bullet"/>
+      <w:lvlText w:val=""/>
+      <w:lvlJc w:val="left"/>
+      <w:pPr>
+        <w:ind w:left="4320" w:hanging="360"/>
+      </w:pPr>
+      <w:rPr>
+        <w:rFonts w:ascii="Wingdings" w:hAnsi="Wingdings" w:hint="default"/>
+      </w:rPr>
+    </w:lvl>
+    <w:lvl w:ilvl="6" w:tplc="04070001" w:tentative="1">
+      <w:start w:val="1"/>
+      <w:numFmt w:val="bullet"/>
+      <w:lvlText w:val=""/>
+      <w:lvlJc w:val="left"/>
+      <w:pPr>
+        <w:ind w:left="5040" w:hanging="360"/>
+      </w:pPr>
+      <w:rPr>
+        <w:rFonts w:ascii="Symbol" w:hAnsi="Symbol" w:hint="default"/>
+      </w:rPr>
+    </w:lvl>
+    <w:lvl w:ilvl="7" w:tplc="04070003" w:tentative="1">
+      <w:start w:val="1"/>
+      <w:numFmt w:val="bullet"/>
+      <w:lvlText w:val="o"/>
+      <w:lvlJc w:val="left"/>
+      <w:pPr>
+        <w:ind w:left="5760" w:hanging="360"/>
+      </w:pPr>
+      <w:rPr>
+        <w:rFonts w:ascii="Courier New" w:hAnsi="Courier New" w:cs="Courier New" w:hint="default"/>
+      </w:rPr>
+    </w:lvl>
+    <w:lvl w:ilvl="8" w:tplc="04070005" w:tentative="1">
+      <w:start w:val="1"/>
+      <w:numFmt w:val="bullet"/>
+      <w:lvlText w:val=""/>
+      <w:lvlJc w:val="left"/>
+      <w:pPr>
+        <w:ind w:left="6480" w:hanging="360"/>
+      </w:pPr>
+      <w:rPr>
+        <w:rFonts w:ascii="Wingdings" w:hAnsi="Wingdings" w:hint="default"/>
+      </w:rPr>
+    </w:lvl>
+  </w:abstractNum>
+  <w:abstractNum w:abstractNumId="6">
+    <w:nsid w:val="31E43A88"/>
+    <w:multiLevelType w:val="hybridMultilevel"/>
+    <w:tmpl w:val="41EEB364"/>
+    <w:lvl w:ilvl="0" w:tplc="04070001">
+      <w:start w:val="1"/>
+      <w:numFmt w:val="bullet"/>
+      <w:lvlText w:val=""/>
+      <w:lvlJc w:val="left"/>
+      <w:pPr>
+        <w:ind w:left="720" w:hanging="360"/>
+      </w:pPr>
+      <w:rPr>
+        <w:rFonts w:ascii="Symbol" w:hAnsi="Symbol" w:hint="default"/>
+      </w:rPr>
+    </w:lvl>
+    <w:lvl w:ilvl="1" w:tplc="04070003" w:tentative="1">
+      <w:start w:val="1"/>
+      <w:numFmt w:val="bullet"/>
+      <w:lvlText w:val="o"/>
+      <w:lvlJc w:val="left"/>
+      <w:pPr>
+        <w:ind w:left="1440" w:hanging="360"/>
+      </w:pPr>
+      <w:rPr>
+        <w:rFonts w:ascii="Courier New" w:hAnsi="Courier New" w:cs="Courier New" w:hint="default"/>
+      </w:rPr>
+    </w:lvl>
+    <w:lvl w:ilvl="2" w:tplc="04070005" w:tentative="1">
+      <w:start w:val="1"/>
+      <w:numFmt w:val="bullet"/>
+      <w:lvlText w:val=""/>
+      <w:lvlJc w:val="left"/>
+      <w:pPr>
+        <w:ind w:left="2160" w:hanging="360"/>
+      </w:pPr>
+      <w:rPr>
+        <w:rFonts w:ascii="Wingdings" w:hAnsi="Wingdings" w:hint="default"/>
+      </w:rPr>
+    </w:lvl>
+    <w:lvl w:ilvl="3" w:tplc="04070001" w:tentative="1">
+      <w:start w:val="1"/>
+      <w:numFmt w:val="bullet"/>
+      <w:lvlText w:val=""/>
+      <w:lvlJc w:val="left"/>
+      <w:pPr>
+        <w:ind w:left="2880" w:hanging="360"/>
+      </w:pPr>
+      <w:rPr>
+        <w:rFonts w:ascii="Symbol" w:hAnsi="Symbol" w:hint="default"/>
+      </w:rPr>
+    </w:lvl>
+    <w:lvl w:ilvl="4" w:tplc="04070003" w:tentative="1">
+      <w:start w:val="1"/>
+      <w:numFmt w:val="bullet"/>
+      <w:lvlText w:val="o"/>
+      <w:lvlJc w:val="left"/>
+      <w:pPr>
+        <w:ind w:left="3600" w:hanging="360"/>
+      </w:pPr>
+      <w:rPr>
+        <w:rFonts w:ascii="Courier New" w:hAnsi="Courier New" w:cs="Courier New" w:hint="default"/>
+      </w:rPr>
+    </w:lvl>
+    <w:lvl w:ilvl="5" w:tplc="04070005" w:tentative="1">
+      <w:start w:val="1"/>
+      <w:numFmt w:val="bullet"/>
+      <w:lvlText w:val=""/>
+      <w:lvlJc w:val="left"/>
+      <w:pPr>
+        <w:ind w:left="4320" w:hanging="360"/>
+      </w:pPr>
+      <w:rPr>
+        <w:rFonts w:ascii="Wingdings" w:hAnsi="Wingdings" w:hint="default"/>
+      </w:rPr>
+    </w:lvl>
+    <w:lvl w:ilvl="6" w:tplc="04070001" w:tentative="1">
+      <w:start w:val="1"/>
+      <w:numFmt w:val="bullet"/>
+      <w:lvlText w:val=""/>
+      <w:lvlJc w:val="left"/>
+      <w:pPr>
+        <w:ind w:left="5040" w:hanging="360"/>
+      </w:pPr>
+      <w:rPr>
+        <w:rFonts w:ascii="Symbol" w:hAnsi="Symbol" w:hint="default"/>
+      </w:rPr>
+    </w:lvl>
+    <w:lvl w:ilvl="7" w:tplc="04070003" w:tentative="1">
+      <w:start w:val="1"/>
+      <w:numFmt w:val="bullet"/>
+      <w:lvlText w:val="o"/>
+      <w:lvlJc w:val="left"/>
+      <w:pPr>
+        <w:ind w:left="5760" w:hanging="360"/>
+      </w:pPr>
+      <w:rPr>
+        <w:rFonts w:ascii="Courier New" w:hAnsi="Courier New" w:cs="Courier New" w:hint="default"/>
+      </w:rPr>
+    </w:lvl>
+    <w:lvl w:ilvl="8" w:tplc="04070005" w:tentative="1">
+      <w:start w:val="1"/>
+      <w:numFmt w:val="bullet"/>
+      <w:lvlText w:val=""/>
+      <w:lvlJc w:val="left"/>
+      <w:pPr>
+        <w:ind w:left="6480" w:hanging="360"/>
+      </w:pPr>
+      <w:rPr>
+        <w:rFonts w:ascii="Wingdings" w:hAnsi="Wingdings" w:hint="default"/>
+      </w:rPr>
+    </w:lvl>
+  </w:abstractNum>
+  <w:abstractNum w:abstractNumId="7">
+    <w:nsid w:val="659305E2"/>
+    <w:multiLevelType w:val="hybridMultilevel"/>
+    <w:tmpl w:val="8FBA3A92"/>
+    <w:lvl w:ilvl="0" w:tplc="04070001">
+      <w:start w:val="1"/>
+      <w:numFmt w:val="bullet"/>
+      <w:lvlText w:val=""/>
+      <w:lvlJc w:val="left"/>
+      <w:pPr>
+        <w:ind w:left="720" w:hanging="360"/>
+      </w:pPr>
+      <w:rPr>
+        <w:rFonts w:ascii="Symbol" w:hAnsi="Symbol" w:hint="default"/>
+      </w:rPr>
+    </w:lvl>
+    <w:lvl w:ilvl="1" w:tplc="04070003" w:tentative="1">
+      <w:start w:val="1"/>
+      <w:numFmt w:val="bullet"/>
+      <w:lvlText w:val="o"/>
+      <w:lvlJc w:val="left"/>
+      <w:pPr>
+        <w:ind w:left="1440" w:hanging="360"/>
+      </w:pPr>
+      <w:rPr>
+        <w:rFonts w:ascii="Courier New" w:hAnsi="Courier New" w:cs="Courier New" w:hint="default"/>
+      </w:rPr>
+    </w:lvl>
+    <w:lvl w:ilvl="2" w:tplc="04070005" w:tentative="1">
+      <w:start w:val="1"/>
+      <w:numFmt w:val="bullet"/>
+      <w:lvlText w:val=""/>
+      <w:lvlJc w:val="left"/>
+      <w:pPr>
+        <w:ind w:left="2160" w:hanging="360"/>
+      </w:pPr>
+      <w:rPr>
+        <w:rFonts w:ascii="Wingdings" w:hAnsi="Wingdings" w:hint="default"/>
+      </w:rPr>
+    </w:lvl>
+    <w:lvl w:ilvl="3" w:tplc="04070001" w:tentative="1">
+      <w:start w:val="1"/>
+      <w:numFmt w:val="bullet"/>
+      <w:lvlText w:val=""/>
+      <w:lvlJc w:val="left"/>
+      <w:pPr>
+        <w:ind w:left="2880" w:hanging="360"/>
+      </w:pPr>
+      <w:rPr>
+        <w:rFonts w:ascii="Symbol" w:hAnsi="Symbol" w:hint="default"/>
+      </w:rPr>
+    </w:lvl>
+    <w:lvl w:ilvl="4" w:tplc="04070003" w:tentative="1">
+      <w:start w:val="1"/>
+      <w:numFmt w:val="bullet"/>
+      <w:lvlText w:val="o"/>
+      <w:lvlJc w:val="left"/>
+      <w:pPr>
+        <w:ind w:left="3600" w:hanging="360"/>
+      </w:pPr>
+      <w:rPr>
+        <w:rFonts w:ascii="Courier New" w:hAnsi="Courier New" w:cs="Courier New" w:hint="default"/>
+      </w:rPr>
+    </w:lvl>
+    <w:lvl w:ilvl="5" w:tplc="04070005" w:tentative="1">
+      <w:start w:val="1"/>
+      <w:numFmt w:val="bullet"/>
+      <w:lvlText w:val=""/>
+      <w:lvlJc w:val="left"/>
+      <w:pPr>
+        <w:ind w:left="4320" w:hanging="360"/>
+      </w:pPr>
+      <w:rPr>
+        <w:rFonts w:ascii="Wingdings" w:hAnsi="Wingdings" w:hint="default"/>
+      </w:rPr>
+    </w:lvl>
+    <w:lvl w:ilvl="6" w:tplc="04070001" w:tentative="1">
+      <w:start w:val="1"/>
+      <w:numFmt w:val="bullet"/>
+      <w:lvlText w:val=""/>
+      <w:lvlJc w:val="left"/>
+      <w:pPr>
+        <w:ind w:left="5040" w:hanging="360"/>
+      </w:pPr>
+      <w:rPr>
+        <w:rFonts w:ascii="Symbol" w:hAnsi="Symbol" w:hint="default"/>
+      </w:rPr>
+    </w:lvl>
+    <w:lvl w:ilvl="7" w:tplc="04070003" w:tentative="1">
+      <w:start w:val="1"/>
+      <w:numFmt w:val="bullet"/>
+      <w:lvlText w:val="o"/>
+      <w:lvlJc w:val="left"/>
+      <w:pPr>
+        <w:ind w:left="5760" w:hanging="360"/>
+      </w:pPr>
+      <w:rPr>
+        <w:rFonts w:ascii="Courier New" w:hAnsi="Courier New" w:cs="Courier New" w:hint="default"/>
+      </w:rPr>
+    </w:lvl>
+    <w:lvl w:ilvl="8" w:tplc="04070005" w:tentative="1">
+      <w:start w:val="1"/>
+      <w:numFmt w:val="bullet"/>
+      <w:lvlText w:val=""/>
+      <w:lvlJc w:val="left"/>
+      <w:pPr>
+        <w:ind w:left="6480" w:hanging="360"/>
+      </w:pPr>
+      <w:rPr>
+        <w:rFonts w:ascii="Wingdings" w:hAnsi="Wingdings" w:hint="default"/>
+      </w:rPr>
+    </w:lvl>
+  </w:abstractNum>
+  <w:abstractNum w:abstractNumId="8">
+    <w:nsid w:val="776108CF"/>
+    <w:multiLevelType w:val="hybridMultilevel"/>
+    <w:tmpl w:val="5642968C"/>
+    <w:lvl w:ilvl="0" w:tplc="04070001">
+      <w:start w:val="1"/>
+      <w:numFmt w:val="bullet"/>
+      <w:lvlText w:val=""/>
+      <w:lvlJc w:val="left"/>
+      <w:pPr>
+        <w:ind w:left="720" w:hanging="360"/>
+      </w:pPr>
+      <w:rPr>
+        <w:rFonts w:ascii="Symbol" w:hAnsi="Symbol" w:hint="default"/>
+      </w:rPr>
+    </w:lvl>
+    <w:lvl w:ilvl="1" w:tplc="04070003" w:tentative="1">
+      <w:start w:val="1"/>
+      <w:numFmt w:val="bullet"/>
+      <w:lvlText w:val="o"/>
+      <w:lvlJc w:val="left"/>
+      <w:pPr>
+        <w:ind w:left="1440" w:hanging="360"/>
+      </w:pPr>
+      <w:rPr>
+        <w:rFonts w:ascii="Courier New" w:hAnsi="Courier New" w:cs="Courier New" w:hint="default"/>
+      </w:rPr>
+    </w:lvl>
+    <w:lvl w:ilvl="2" w:tplc="04070005" w:tentative="1">
+      <w:start w:val="1"/>
+      <w:numFmt w:val="bullet"/>
+      <w:lvlText w:val=""/>
+      <w:lvlJc w:val="left"/>
+      <w:pPr>
+        <w:ind w:left="2160" w:hanging="360"/>
+      </w:pPr>
+      <w:rPr>
+        <w:rFonts w:ascii="Wingdings" w:hAnsi="Wingdings" w:hint="default"/>
+      </w:rPr>
+    </w:lvl>
+    <w:lvl w:ilvl="3" w:tplc="04070001" w:tentative="1">
+      <w:start w:val="1"/>
+      <w:numFmt w:val="bullet"/>
+      <w:lvlText w:val=""/>
+      <w:lvlJc w:val="left"/>
+      <w:pPr>
+        <w:ind w:left="2880" w:hanging="360"/>
+      </w:pPr>
+      <w:rPr>
+        <w:rFonts w:ascii="Symbol" w:hAnsi="Symbol" w:hint="default"/>
+      </w:rPr>
+    </w:lvl>
+    <w:lvl w:ilvl="4" w:tplc="04070003" w:tentative="1">
+      <w:start w:val="1"/>
+      <w:numFmt w:val="bullet"/>
+      <w:lvlText w:val="o"/>
+      <w:lvlJc w:val="left"/>
+      <w:pPr>
+        <w:ind w:left="3600" w:hanging="360"/>
+      </w:pPr>
+      <w:rPr>
+        <w:rFonts w:ascii="Courier New" w:hAnsi="Courier New" w:cs="Courier New" w:hint="default"/>
+      </w:rPr>
+    </w:lvl>
+    <w:lvl w:ilvl="5" w:tplc="04070005" w:tentative="1">
+      <w:start w:val="1"/>
+      <w:numFmt w:val="bullet"/>
+      <w:lvlText w:val=""/>
+      <w:lvlJc w:val="left"/>
+      <w:pPr>
+        <w:ind w:left="4320" w:hanging="360"/>
+      </w:pPr>
+      <w:rPr>
+        <w:rFonts w:ascii="Wingdings" w:hAnsi="Wingdings" w:hint="default"/>
+      </w:rPr>
+    </w:lvl>
+    <w:lvl w:ilvl="6" w:tplc="04070001" w:tentative="1">
+      <w:start w:val="1"/>
+      <w:numFmt w:val="bullet"/>
+      <w:lvlText w:val=""/>
+      <w:lvlJc w:val="left"/>
+      <w:pPr>
+        <w:ind w:left="5040" w:hanging="360"/>
+      </w:pPr>
+      <w:rPr>
+        <w:rFonts w:ascii="Symbol" w:hAnsi="Symbol" w:hint="default"/>
+      </w:rPr>
+    </w:lvl>
+    <w:lvl w:ilvl="7" w:tplc="04070003" w:tentative="1">
+      <w:start w:val="1"/>
+      <w:numFmt w:val="bullet"/>
+      <w:lvlText w:val="o"/>
+      <w:lvlJc w:val="left"/>
+      <w:pPr>
+        <w:ind w:left="5760" w:hanging="360"/>
+      </w:pPr>
+      <w:rPr>
+        <w:rFonts w:ascii="Courier New" w:hAnsi="Courier New" w:cs="Courier New" w:hint="default"/>
+      </w:rPr>
+    </w:lvl>
+    <w:lvl w:ilvl="8" w:tplc="04070005" w:tentative="1">
+      <w:start w:val="1"/>
+      <w:numFmt w:val="bullet"/>
+      <w:lvlText w:val=""/>
+      <w:lvlJc w:val="left"/>
+      <w:pPr>
+        <w:ind w:left="6480" w:hanging="360"/>
+      </w:pPr>
+      <w:rPr>
+        <w:rFonts w:ascii="Wingdings" w:hAnsi="Wingdings" w:hint="default"/>
+      </w:rPr>
+    </w:lvl>
+  </w:abstractNum>
+  <w:abstractNum w:abstractNumId="9">
+    <w:nsid w:val="7DEC27E8"/>
+    <w:multiLevelType w:val="hybridMultilevel"/>
+    <w:tmpl w:val="74963D30"/>
+    <w:lvl w:ilvl="0" w:tplc="04070001">
+      <w:start w:val="1"/>
+      <w:numFmt w:val="bullet"/>
+      <w:lvlText w:val=""/>
+      <w:lvlJc w:val="left"/>
+      <w:pPr>
+        <w:ind w:left="720" w:hanging="360"/>
+      </w:pPr>
+      <w:rPr>
+        <w:rFonts w:ascii="Symbol" w:hAnsi="Symbol" w:hint="default"/>
+      </w:rPr>
+    </w:lvl>
+    <w:lvl w:ilvl="1" w:tplc="04070003" w:tentative="1">
+      <w:start w:val="1"/>
+      <w:numFmt w:val="bullet"/>
+      <w:lvlText w:val="o"/>
+      <w:lvlJc w:val="left"/>
+      <w:pPr>
+        <w:ind w:left="1440" w:hanging="360"/>
+      </w:pPr>
+      <w:rPr>
+        <w:rFonts w:ascii="Courier New" w:hAnsi="Courier New" w:cs="Courier New" w:hint="default"/>
+      </w:rPr>
+    </w:lvl>
+    <w:lvl w:ilvl="2" w:tplc="04070005" w:tentative="1">
+      <w:start w:val="1"/>
+      <w:numFmt w:val="bullet"/>
+      <w:lvlText w:val=""/>
+      <w:lvlJc w:val="left"/>
+      <w:pPr>
+        <w:ind w:left="2160" w:hanging="360"/>
+      </w:pPr>
+      <w:rPr>
+        <w:rFonts w:ascii="Wingdings" w:hAnsi="Wingdings" w:hint="default"/>
+      </w:rPr>
+    </w:lvl>
+    <w:lvl w:ilvl="3" w:tplc="04070001" w:tentative="1">
+      <w:start w:val="1"/>
+      <w:numFmt w:val="bullet"/>
+      <w:lvlText w:val=""/>
+      <w:lvlJc w:val="left"/>
+      <w:pPr>
+        <w:ind w:left="2880" w:hanging="360"/>
+      </w:pPr>
+      <w:rPr>
+        <w:rFonts w:ascii="Symbol" w:hAnsi="Symbol" w:hint="default"/>
+      </w:rPr>
+    </w:lvl>
+    <w:lvl w:ilvl="4" w:tplc="04070003" w:tentative="1">
+      <w:start w:val="1"/>
+      <w:numFmt w:val="bullet"/>
+      <w:lvlText w:val="o"/>
+      <w:lvlJc w:val="left"/>
+      <w:pPr>
+        <w:ind w:left="3600" w:hanging="360"/>
+      </w:pPr>
+      <w:rPr>
+        <w:rFonts w:ascii="Courier New" w:hAnsi="Courier New" w:cs="Courier New" w:hint="default"/>
+      </w:rPr>
+    </w:lvl>
+    <w:lvl w:ilvl="5" w:tplc="04070005" w:tentative="1">
+      <w:start w:val="1"/>
+      <w:numFmt w:val="bullet"/>
+      <w:lvlText w:val=""/>
+      <w:lvlJc w:val="left"/>
+      <w:pPr>
+        <w:ind w:left="4320" w:hanging="360"/>
+      </w:pPr>
+      <w:rPr>
+        <w:rFonts w:ascii="Wingdings" w:hAnsi="Wingdings" w:hint="default"/>
+      </w:rPr>
+    </w:lvl>
+    <w:lvl w:ilvl="6" w:tplc="04070001" w:tentative="1">
+      <w:start w:val="1"/>
+      <w:numFmt w:val="bullet"/>
+      <w:lvlText w:val=""/>
+      <w:lvlJc w:val="left"/>
+      <w:pPr>
+        <w:ind w:left="5040" w:hanging="360"/>
+      </w:pPr>
+      <w:rPr>
+        <w:rFonts w:ascii="Symbol" w:hAnsi="Symbol" w:hint="default"/>
+      </w:rPr>
+    </w:lvl>
+    <w:lvl w:ilvl="7" w:tplc="04070003" w:tentative="1">
+      <w:start w:val="1"/>
+      <w:numFmt w:val="bullet"/>
+      <w:lvlText w:val="o"/>
+      <w:lvlJc w:val="left"/>
+      <w:pPr>
+        <w:ind w:left="5760" w:hanging="360"/>
+      </w:pPr>
+      <w:rPr>
+        <w:rFonts w:ascii="Courier New" w:hAnsi="Courier New" w:cs="Courier New" w:hint="default"/>
+      </w:rPr>
+    </w:lvl>
+    <w:lvl w:ilvl="8" w:tplc="04070005" w:tentative="1">
+      <w:start w:val="1"/>
+      <w:numFmt w:val="bullet"/>
+      <w:lvlText w:val=""/>
+      <w:lvlJc w:val="left"/>
+      <w:pPr>
+        <w:ind w:left="6480" w:hanging="360"/>
+      </w:pPr>
+      <w:rPr>
+        <w:rFonts w:ascii="Wingdings" w:hAnsi="Wingdings" w:hint="default"/>
+      </w:rPr>
+    </w:lvl>
+  </w:abstractNum>
+  <w:num w:numId="1">
+    <w:abstractNumId w:val="0"/>
+  </w:num>
+  <w:num w:numId="2">
+    <w:abstractNumId w:val="2"/>
+  </w:num>
+  <w:num w:numId="3">
+    <w:abstractNumId w:val="4"/>
+  </w:num>
+  <w:num w:numId="4">
+    <w:abstractNumId w:val="7"/>
+  </w:num>
+  <w:num w:numId="5">
+    <w:abstractNumId w:val="8"/>
+  </w:num>
+  <w:num w:numId="6">
+    <w:abstractNumId w:val="1"/>
+  </w:num>
+  <w:num w:numId="7">
+    <w:abstractNumId w:val="5"/>
+  </w:num>
+  <w:num w:numId="8">
+    <w:abstractNumId w:val="9"/>
+  </w:num>
+  <w:num w:numId="9">
+    <w:abstractNumId w:val="6"/>
+  </w:num>
+  <w:num w:numId="10">
+    <w:abstractNumId w:val="3"/>
+  </w:num>
+</w:numbering>
 </file>
 
 <file path=word/styles.xml><?xml version="1.0" encoding="utf-8"?>
@@ -362,7 +2767,7 @@
     </w:rPrDefault>
     <w:pPrDefault/>
   </w:docDefaults>
-  <w:latentStyles w:defLockedState="0" w:defUIPriority="99" w:defSemiHidden="1" w:defUnhideWhenUsed="1" w:defQFormat="0" w:count="276">
+  <w:latentStyles w:defLockedState="0" w:defUIPriority="99" w:defSemiHidden="1" w:defUnhideWhenUsed="1" w:defQFormat="0" w:count="267">
     <w:lsdException w:name="Normal" w:semiHidden="0" w:uiPriority="0" w:unhideWhenUsed="0" w:qFormat="1"/>
     <w:lsdException w:name="heading 1" w:semiHidden="0" w:uiPriority="9" w:unhideWhenUsed="0" w:qFormat="1"/>
     <w:lsdException w:name="heading 2" w:uiPriority="9" w:qFormat="1"/>
@@ -505,7 +2910,76 @@
     <w:name w:val="Normal"/>
     <w:qFormat/>
   </w:style>
-  <w:style w:type="character" w:default="1" w:styleId="Absatzstandardschriftart">
+  <w:style w:type="paragraph" w:styleId="berschrift1">
+    <w:name w:val="heading 1"/>
+    <w:basedOn w:val="Standard"/>
+    <w:next w:val="Standard"/>
+    <w:link w:val="berschrift1Zchn"/>
+    <w:uiPriority w:val="9"/>
+    <w:qFormat/>
+    <w:rsid w:val="003365E0"/>
+    <w:pPr>
+      <w:keepNext/>
+      <w:keepLines/>
+      <w:spacing w:before="480"/>
+      <w:outlineLvl w:val="0"/>
+    </w:pPr>
+    <w:rPr>
+      <w:rFonts w:asciiTheme="majorHAnsi" w:eastAsiaTheme="majorEastAsia" w:hAnsiTheme="majorHAnsi" w:cstheme="majorBidi"/>
+      <w:b/>
+      <w:bCs/>
+      <w:color w:val="365F91" w:themeColor="accent1" w:themeShade="BF"/>
+      <w:sz w:val="28"/>
+      <w:szCs w:val="28"/>
+    </w:rPr>
+  </w:style>
+  <w:style w:type="paragraph" w:styleId="berschrift2">
+    <w:name w:val="heading 2"/>
+    <w:basedOn w:val="Standard"/>
+    <w:next w:val="Standard"/>
+    <w:link w:val="berschrift2Zchn"/>
+    <w:uiPriority w:val="9"/>
+    <w:unhideWhenUsed/>
+    <w:qFormat/>
+    <w:rsid w:val="00227EA0"/>
+    <w:pPr>
+      <w:keepNext/>
+      <w:keepLines/>
+      <w:spacing w:before="200"/>
+      <w:outlineLvl w:val="1"/>
+    </w:pPr>
+    <w:rPr>
+      <w:rFonts w:asciiTheme="majorHAnsi" w:eastAsiaTheme="majorEastAsia" w:hAnsiTheme="majorHAnsi" w:cstheme="majorBidi"/>
+      <w:b/>
+      <w:bCs/>
+      <w:color w:val="4F81BD" w:themeColor="accent1"/>
+      <w:sz w:val="26"/>
+      <w:szCs w:val="26"/>
+    </w:rPr>
+  </w:style>
+  <w:style w:type="paragraph" w:styleId="berschrift3">
+    <w:name w:val="heading 3"/>
+    <w:basedOn w:val="Standard"/>
+    <w:next w:val="Standard"/>
+    <w:link w:val="berschrift3Zchn"/>
+    <w:uiPriority w:val="9"/>
+    <w:unhideWhenUsed/>
+    <w:qFormat/>
+    <w:rsid w:val="003F1AE9"/>
+    <w:pPr>
+      <w:keepNext/>
+      <w:keepLines/>
+      <w:spacing w:before="200"/>
+      <w:outlineLvl w:val="2"/>
+    </w:pPr>
+    <w:rPr>
+      <w:rFonts w:asciiTheme="majorHAnsi" w:eastAsiaTheme="majorEastAsia" w:hAnsiTheme="majorHAnsi" w:cstheme="majorBidi"/>
+      <w:b/>
+      <w:bCs/>
+      <w:color w:val="4F81BD" w:themeColor="accent1"/>
+    </w:rPr>
+  </w:style>
+  <w:style w:type="character" w:default="1" w:styleId="Absatz-Standardschriftart">
     <w:name w:val="Default Paragraph Font"/>
     <w:uiPriority w:val="1"/>
     <w:semiHidden/>
@@ -535,7 +3009,7 @@
   <w:style w:type="paragraph" w:styleId="Kopfzeile">
     <w:name w:val="header"/>
     <w:basedOn w:val="Standard"/>
-    <w:link w:val="KopfzeileZeichen"/>
+    <w:link w:val="KopfzeileZchn"/>
     <w:uiPriority w:val="99"/>
     <w:unhideWhenUsed/>
     <w:rsid w:val="00A27552"/>
@@ -546,9 +3020,9 @@
       </w:tabs>
     </w:pPr>
   </w:style>
-  <w:style w:type="character" w:customStyle="1" w:styleId="KopfzeileZeichen">
-    <w:name w:val="Kopfzeile Zeichen"/>
-    <w:basedOn w:val="Absatzstandardschriftart"/>
+  <w:style w:type="character" w:customStyle="1" w:styleId="KopfzeileZchn">
+    <w:name w:val="Kopfzeile Zchn"/>
+    <w:basedOn w:val="Absatz-Standardschriftart"/>
     <w:link w:val="Kopfzeile"/>
     <w:uiPriority w:val="99"/>
     <w:rsid w:val="00A27552"/>
@@ -556,7 +3030,7 @@
   <w:style w:type="paragraph" w:styleId="Fuzeile">
     <w:name w:val="footer"/>
     <w:basedOn w:val="Standard"/>
-    <w:link w:val="FuzeileZeichen"/>
+    <w:link w:val="FuzeileZchn"/>
     <w:uiPriority w:val="99"/>
     <w:unhideWhenUsed/>
     <w:rsid w:val="00A27552"/>
@@ -567,16 +3041,16 @@
       </w:tabs>
     </w:pPr>
   </w:style>
-  <w:style w:type="character" w:customStyle="1" w:styleId="FuzeileZeichen">
-    <w:name w:val="Fußzeile Zeichen"/>
-    <w:basedOn w:val="Absatzstandardschriftart"/>
+  <w:style w:type="character" w:customStyle="1" w:styleId="FuzeileZchn">
+    <w:name w:val="Fußzeile Zchn"/>
+    <w:basedOn w:val="Absatz-Standardschriftart"/>
     <w:link w:val="Fuzeile"/>
     <w:uiPriority w:val="99"/>
     <w:rsid w:val="00A27552"/>
   </w:style>
   <w:style w:type="character" w:styleId="Seitenzahl">
     <w:name w:val="page number"/>
-    <w:basedOn w:val="Absatzstandardschriftart"/>
+    <w:basedOn w:val="Absatz-Standardschriftart"/>
     <w:uiPriority w:val="99"/>
     <w:semiHidden/>
     <w:unhideWhenUsed/>
@@ -585,7 +3059,7 @@
   <w:style w:type="paragraph" w:styleId="Sprechblasentext">
     <w:name w:val="Balloon Text"/>
     <w:basedOn w:val="Standard"/>
-    <w:link w:val="SprechblasentextZeichen"/>
+    <w:link w:val="SprechblasentextZchn"/>
     <w:uiPriority w:val="99"/>
     <w:semiHidden/>
     <w:unhideWhenUsed/>
@@ -596,9 +3070,9 @@
       <w:szCs w:val="18"/>
     </w:rPr>
   </w:style>
-  <w:style w:type="character" w:customStyle="1" w:styleId="SprechblasentextZeichen">
-    <w:name w:val="Sprechblasentext Zeichen"/>
-    <w:basedOn w:val="Absatzstandardschriftart"/>
+  <w:style w:type="character" w:customStyle="1" w:styleId="SprechblasentextZchn">
+    <w:name w:val="Sprechblasentext Zchn"/>
+    <w:basedOn w:val="Absatz-Standardschriftart"/>
     <w:link w:val="Sprechblasentext"/>
     <w:uiPriority w:val="99"/>
     <w:semiHidden/>
@@ -609,11 +3083,104 @@
       <w:szCs w:val="18"/>
     </w:rPr>
   </w:style>
+  <w:style w:type="character" w:customStyle="1" w:styleId="berschrift1Zchn">
+    <w:name w:val="Überschrift 1 Zchn"/>
+    <w:basedOn w:val="Absatz-Standardschriftart"/>
+    <w:link w:val="berschrift1"/>
+    <w:uiPriority w:val="9"/>
+    <w:rsid w:val="003365E0"/>
+    <w:rPr>
+      <w:rFonts w:asciiTheme="majorHAnsi" w:eastAsiaTheme="majorEastAsia" w:hAnsiTheme="majorHAnsi" w:cstheme="majorBidi"/>
+      <w:b/>
+      <w:bCs/>
+      <w:color w:val="365F91" w:themeColor="accent1" w:themeShade="BF"/>
+      <w:sz w:val="28"/>
+      <w:szCs w:val="28"/>
+    </w:rPr>
+  </w:style>
+  <w:style w:type="character" w:customStyle="1" w:styleId="berschrift2Zchn">
+    <w:name w:val="Überschrift 2 Zchn"/>
+    <w:basedOn w:val="Absatz-Standardschriftart"/>
+    <w:link w:val="berschrift2"/>
+    <w:uiPriority w:val="9"/>
+    <w:rsid w:val="00227EA0"/>
+    <w:rPr>
+      <w:rFonts w:asciiTheme="majorHAnsi" w:eastAsiaTheme="majorEastAsia" w:hAnsiTheme="majorHAnsi" w:cstheme="majorBidi"/>
+      <w:b/>
+      <w:bCs/>
+      <w:color w:val="4F81BD" w:themeColor="accent1"/>
+      <w:sz w:val="26"/>
+      <w:szCs w:val="26"/>
+    </w:rPr>
+  </w:style>
+  <w:style w:type="paragraph" w:styleId="Listenabsatz">
+    <w:name w:val="List Paragraph"/>
+    <w:basedOn w:val="Standard"/>
+    <w:uiPriority w:val="34"/>
+    <w:qFormat/>
+    <w:rsid w:val="00227EA0"/>
+    <w:pPr>
+      <w:ind w:left="720"/>
+      <w:contextualSpacing/>
+    </w:pPr>
+  </w:style>
+  <w:style w:type="character" w:customStyle="1" w:styleId="berschrift3Zchn">
+    <w:name w:val="Überschrift 3 Zchn"/>
+    <w:basedOn w:val="Absatz-Standardschriftart"/>
+    <w:link w:val="berschrift3"/>
+    <w:uiPriority w:val="9"/>
+    <w:rsid w:val="003F1AE9"/>
+    <w:rPr>
+      <w:rFonts w:asciiTheme="majorHAnsi" w:eastAsiaTheme="majorEastAsia" w:hAnsiTheme="majorHAnsi" w:cstheme="majorBidi"/>
+      <w:b/>
+      <w:bCs/>
+      <w:color w:val="4F81BD" w:themeColor="accent1"/>
+    </w:rPr>
+  </w:style>
+  <w:style w:type="paragraph" w:styleId="Titel">
+    <w:name w:val="Title"/>
+    <w:basedOn w:val="Standard"/>
+    <w:next w:val="Standard"/>
+    <w:link w:val="TitelZchn"/>
+    <w:uiPriority w:val="10"/>
+    <w:qFormat/>
+    <w:rsid w:val="003F1AE9"/>
+    <w:pPr>
+      <w:pBdr>
+        <w:bottom w:val="single" w:sz="8" w:space="4" w:color="4F81BD" w:themeColor="accent1"/>
+      </w:pBdr>
+      <w:spacing w:after="300"/>
+      <w:contextualSpacing/>
+    </w:pPr>
+    <w:rPr>
+      <w:rFonts w:asciiTheme="majorHAnsi" w:eastAsiaTheme="majorEastAsia" w:hAnsiTheme="majorHAnsi" w:cstheme="majorBidi"/>
+      <w:color w:val="17365D" w:themeColor="text2" w:themeShade="BF"/>
+      <w:spacing w:val="5"/>
+      <w:kern w:val="28"/>
+      <w:sz w:val="52"/>
+      <w:szCs w:val="52"/>
+    </w:rPr>
+  </w:style>
+  <w:style w:type="character" w:customStyle="1" w:styleId="TitelZchn">
+    <w:name w:val="Titel Zchn"/>
+    <w:basedOn w:val="Absatz-Standardschriftart"/>
+    <w:link w:val="Titel"/>
+    <w:uiPriority w:val="10"/>
+    <w:rsid w:val="003F1AE9"/>
+    <w:rPr>
+      <w:rFonts w:asciiTheme="majorHAnsi" w:eastAsiaTheme="majorEastAsia" w:hAnsiTheme="majorHAnsi" w:cstheme="majorBidi"/>
+      <w:color w:val="17365D" w:themeColor="text2" w:themeShade="BF"/>
+      <w:spacing w:val="5"/>
+      <w:kern w:val="28"/>
+      <w:sz w:val="52"/>
+      <w:szCs w:val="52"/>
+    </w:rPr>
+  </w:style>
 </w:styles>
 </file>
 
 <file path=word/stylesWithEffects.xml><?xml version="1.0" encoding="utf-8"?>
-<w:styles xmlns:wpc="http://schemas.microsoft.com/office/word/2010/wordprocessingCanvas" xmlns:mo="http://schemas.microsoft.com/office/mac/office/2008/main" xmlns:mc="http://schemas.openxmlformats.org/markup-compatibility/2006" xmlns:mv="urn:schemas-microsoft-com:mac:vml" xmlns:o="urn:schemas-microsoft-com:office:office" xmlns:r="http://schemas.openxmlformats.org/officeDocument/2006/relationships" xmlns:m="http://schemas.openxmlformats.org/officeDocument/2006/math" xmlns:v="urn:schemas-microsoft-com:vml" xmlns:wp14="http://schemas.microsoft.com/office/word/2010/wordprocessingDrawing" xmlns:wp="http://schemas.openxmlformats.org/drawingml/2006/wordprocessingDrawing" xmlns:w10="urn:schemas-microsoft-com:office:word" xmlns:w="http://schemas.openxmlformats.org/wordprocessingml/2006/main" xmlns:w14="http://schemas.microsoft.com/office/word/2010/wordml" xmlns:wpg="http://schemas.microsoft.com/office/word/2010/wordprocessingGroup" xmlns:wpi="http://schemas.microsoft.com/office/word/2010/wordprocessingInk" xmlns:wne="http://schemas.microsoft.com/office/word/2006/wordml" xmlns:wps="http://schemas.microsoft.com/office/word/2010/wordprocessingShape" mc:Ignorable="w14 wp14">
+<w:styles xmlns:wpc="http://schemas.microsoft.com/office/word/2010/wordprocessingCanvas" xmlns:mc="http://schemas.openxmlformats.org/markup-compatibility/2006" xmlns:o="urn:schemas-microsoft-com:office:office" xmlns:r="http://schemas.openxmlformats.org/officeDocument/2006/relationships" xmlns:m="http://schemas.openxmlformats.org/officeDocument/2006/math" xmlns:v="urn:schemas-microsoft-com:vml" xmlns:wp14="http://schemas.microsoft.com/office/word/2010/wordprocessingDrawing" xmlns:wp="http://schemas.openxmlformats.org/drawingml/2006/wordprocessingDrawing" xmlns:w10="urn:schemas-microsoft-com:office:word" xmlns:w="http://schemas.openxmlformats.org/wordprocessingml/2006/main" xmlns:w14="http://schemas.microsoft.com/office/word/2010/wordml" xmlns:wpg="http://schemas.microsoft.com/office/word/2010/wordprocessingGroup" xmlns:wpi="http://schemas.microsoft.com/office/word/2010/wordprocessingInk" xmlns:wne="http://schemas.microsoft.com/office/word/2006/wordml" xmlns:wps="http://schemas.microsoft.com/office/word/2010/wordprocessingShape" mc:Ignorable="w14 wp14">
   <w:docDefaults>
     <w:rPrDefault>
       <w:rPr>
@@ -625,7 +3192,7 @@
     </w:rPrDefault>
     <w:pPrDefault/>
   </w:docDefaults>
-  <w:latentStyles w:defLockedState="0" w:defUIPriority="99" w:defSemiHidden="1" w:defUnhideWhenUsed="1" w:defQFormat="0" w:count="276">
+  <w:latentStyles w:defLockedState="0" w:defUIPriority="99" w:defSemiHidden="1" w:defUnhideWhenUsed="1" w:defQFormat="0" w:count="267">
     <w:lsdException w:name="Normal" w:semiHidden="0" w:uiPriority="0" w:unhideWhenUsed="0" w:qFormat="1"/>
     <w:lsdException w:name="heading 1" w:semiHidden="0" w:uiPriority="9" w:unhideWhenUsed="0" w:qFormat="1"/>
     <w:lsdException w:name="heading 2" w:uiPriority="9" w:qFormat="1"/>
@@ -768,7 +3335,76 @@
     <w:name w:val="Normal"/>
     <w:qFormat/>
   </w:style>
-  <w:style w:type="character" w:default="1" w:styleId="Absatzstandardschriftart">
+  <w:style w:type="paragraph" w:styleId="berschrift1">
+    <w:name w:val="heading 1"/>
+    <w:basedOn w:val="Standard"/>
+    <w:next w:val="Standard"/>
+    <w:link w:val="berschrift1Zchn"/>
+    <w:uiPriority w:val="9"/>
+    <w:qFormat/>
+    <w:rsid w:val="003365E0"/>
+    <w:pPr>
+      <w:keepNext/>
+      <w:keepLines/>
+      <w:spacing w:before="480"/>
+      <w:outlineLvl w:val="0"/>
+    </w:pPr>
+    <w:rPr>
+      <w:rFonts w:asciiTheme="majorHAnsi" w:eastAsiaTheme="majorEastAsia" w:hAnsiTheme="majorHAnsi" w:cstheme="majorBidi"/>
+      <w:b/>
+      <w:bCs/>
+      <w:color w:val="365F91" w:themeColor="accent1" w:themeShade="BF"/>
+      <w:sz w:val="28"/>
+      <w:szCs w:val="28"/>
+    </w:rPr>
+  </w:style>
+  <w:style w:type="paragraph" w:styleId="berschrift2">
+    <w:name w:val="heading 2"/>
+    <w:basedOn w:val="Standard"/>
+    <w:next w:val="Standard"/>
+    <w:link w:val="berschrift2Zchn"/>
+    <w:uiPriority w:val="9"/>
+    <w:unhideWhenUsed/>
+    <w:qFormat/>
+    <w:rsid w:val="00227EA0"/>
+    <w:pPr>
+      <w:keepNext/>
+      <w:keepLines/>
+      <w:spacing w:before="200"/>
+      <w:outlineLvl w:val="1"/>
+    </w:pPr>
+    <w:rPr>
+      <w:rFonts w:asciiTheme="majorHAnsi" w:eastAsiaTheme="majorEastAsia" w:hAnsiTheme="majorHAnsi" w:cstheme="majorBidi"/>
+      <w:b/>
+      <w:bCs/>
+      <w:color w:val="4F81BD" w:themeColor="accent1"/>
+      <w:sz w:val="26"/>
+      <w:szCs w:val="26"/>
+    </w:rPr>
+  </w:style>
+  <w:style w:type="paragraph" w:styleId="berschrift3">
+    <w:name w:val="heading 3"/>
+    <w:basedOn w:val="Standard"/>
+    <w:next w:val="Standard"/>
+    <w:link w:val="berschrift3Zchn"/>
+    <w:uiPriority w:val="9"/>
+    <w:unhideWhenUsed/>
+    <w:qFormat/>
+    <w:rsid w:val="003F1AE9"/>
+    <w:pPr>
+      <w:keepNext/>
+      <w:keepLines/>
+      <w:spacing w:before="200"/>
+      <w:outlineLvl w:val="2"/>
+    </w:pPr>
+    <w:rPr>
+      <w:rFonts w:asciiTheme="majorHAnsi" w:eastAsiaTheme="majorEastAsia" w:hAnsiTheme="majorHAnsi" w:cstheme="majorBidi"/>
+      <w:b/>
+      <w:bCs/>
+      <w:color w:val="4F81BD" w:themeColor="accent1"/>
+    </w:rPr>
+  </w:style>
+  <w:style w:type="character" w:default="1" w:styleId="Absatz-Standardschriftart">
     <w:name w:val="Default Paragraph Font"/>
     <w:uiPriority w:val="1"/>
     <w:semiHidden/>
@@ -798,7 +3434,7 @@
   <w:style w:type="paragraph" w:styleId="Kopfzeile">
     <w:name w:val="header"/>
     <w:basedOn w:val="Standard"/>
-    <w:link w:val="KopfzeileZeichen"/>
+    <w:link w:val="KopfzeileZchn"/>
     <w:uiPriority w:val="99"/>
     <w:unhideWhenUsed/>
     <w:rsid w:val="00A27552"/>
@@ -809,9 +3445,9 @@
       </w:tabs>
     </w:pPr>
   </w:style>
-  <w:style w:type="character" w:customStyle="1" w:styleId="KopfzeileZeichen">
-    <w:name w:val="Kopfzeile Zeichen"/>
-    <w:basedOn w:val="Absatzstandardschriftart"/>
+  <w:style w:type="character" w:customStyle="1" w:styleId="KopfzeileZchn">
+    <w:name w:val="Kopfzeile Zchn"/>
+    <w:basedOn w:val="Absatz-Standardschriftart"/>
     <w:link w:val="Kopfzeile"/>
     <w:uiPriority w:val="99"/>
     <w:rsid w:val="00A27552"/>
@@ -819,7 +3455,7 @@
   <w:style w:type="paragraph" w:styleId="Fuzeile">
     <w:name w:val="footer"/>
     <w:basedOn w:val="Standard"/>
-    <w:link w:val="FuzeileZeichen"/>
+    <w:link w:val="FuzeileZchn"/>
     <w:uiPriority w:val="99"/>
     <w:unhideWhenUsed/>
     <w:rsid w:val="00A27552"/>
@@ -830,16 +3466,16 @@
       </w:tabs>
     </w:pPr>
   </w:style>
-  <w:style w:type="character" w:customStyle="1" w:styleId="FuzeileZeichen">
-    <w:name w:val="Fußzeile Zeichen"/>
-    <w:basedOn w:val="Absatzstandardschriftart"/>
+  <w:style w:type="character" w:customStyle="1" w:styleId="FuzeileZchn">
+    <w:name w:val="Fußzeile Zchn"/>
+    <w:basedOn w:val="Absatz-Standardschriftart"/>
     <w:link w:val="Fuzeile"/>
     <w:uiPriority w:val="99"/>
     <w:rsid w:val="00A27552"/>
   </w:style>
   <w:style w:type="character" w:styleId="Seitenzahl">
     <w:name w:val="page number"/>
-    <w:basedOn w:val="Absatzstandardschriftart"/>
+    <w:basedOn w:val="Absatz-Standardschriftart"/>
     <w:uiPriority w:val="99"/>
     <w:semiHidden/>
     <w:unhideWhenUsed/>
@@ -848,7 +3484,7 @@
   <w:style w:type="paragraph" w:styleId="Sprechblasentext">
     <w:name w:val="Balloon Text"/>
     <w:basedOn w:val="Standard"/>
-    <w:link w:val="SprechblasentextZeichen"/>
+    <w:link w:val="SprechblasentextZchn"/>
     <w:uiPriority w:val="99"/>
     <w:semiHidden/>
     <w:unhideWhenUsed/>
@@ -859,9 +3495,9 @@
       <w:szCs w:val="18"/>
     </w:rPr>
   </w:style>
-  <w:style w:type="character" w:customStyle="1" w:styleId="SprechblasentextZeichen">
-    <w:name w:val="Sprechblasentext Zeichen"/>
-    <w:basedOn w:val="Absatzstandardschriftart"/>
+  <w:style w:type="character" w:customStyle="1" w:styleId="SprechblasentextZchn">
+    <w:name w:val="Sprechblasentext Zchn"/>
+    <w:basedOn w:val="Absatz-Standardschriftart"/>
     <w:link w:val="Sprechblasentext"/>
     <w:uiPriority w:val="99"/>
     <w:semiHidden/>
@@ -870,6 +3506,99 @@
       <w:rFonts w:ascii="Lucida Grande" w:hAnsi="Lucida Grande" w:cs="Lucida Grande"/>
       <w:sz w:val="18"/>
       <w:szCs w:val="18"/>
+    </w:rPr>
+  </w:style>
+  <w:style w:type="character" w:customStyle="1" w:styleId="berschrift1Zchn">
+    <w:name w:val="Überschrift 1 Zchn"/>
+    <w:basedOn w:val="Absatz-Standardschriftart"/>
+    <w:link w:val="berschrift1"/>
+    <w:uiPriority w:val="9"/>
+    <w:rsid w:val="003365E0"/>
+    <w:rPr>
+      <w:rFonts w:asciiTheme="majorHAnsi" w:eastAsiaTheme="majorEastAsia" w:hAnsiTheme="majorHAnsi" w:cstheme="majorBidi"/>
+      <w:b/>
+      <w:bCs/>
+      <w:color w:val="365F91" w:themeColor="accent1" w:themeShade="BF"/>
+      <w:sz w:val="28"/>
+      <w:szCs w:val="28"/>
+    </w:rPr>
+  </w:style>
+  <w:style w:type="character" w:customStyle="1" w:styleId="berschrift2Zchn">
+    <w:name w:val="Überschrift 2 Zchn"/>
+    <w:basedOn w:val="Absatz-Standardschriftart"/>
+    <w:link w:val="berschrift2"/>
+    <w:uiPriority w:val="9"/>
+    <w:rsid w:val="00227EA0"/>
+    <w:rPr>
+      <w:rFonts w:asciiTheme="majorHAnsi" w:eastAsiaTheme="majorEastAsia" w:hAnsiTheme="majorHAnsi" w:cstheme="majorBidi"/>
+      <w:b/>
+      <w:bCs/>
+      <w:color w:val="4F81BD" w:themeColor="accent1"/>
+      <w:sz w:val="26"/>
+      <w:szCs w:val="26"/>
+    </w:rPr>
+  </w:style>
+  <w:style w:type="paragraph" w:styleId="Listenabsatz">
+    <w:name w:val="List Paragraph"/>
+    <w:basedOn w:val="Standard"/>
+    <w:uiPriority w:val="34"/>
+    <w:qFormat/>
+    <w:rsid w:val="00227EA0"/>
+    <w:pPr>
+      <w:ind w:left="720"/>
+      <w:contextualSpacing/>
+    </w:pPr>
+  </w:style>
+  <w:style w:type="character" w:customStyle="1" w:styleId="berschrift3Zchn">
+    <w:name w:val="Überschrift 3 Zchn"/>
+    <w:basedOn w:val="Absatz-Standardschriftart"/>
+    <w:link w:val="berschrift3"/>
+    <w:uiPriority w:val="9"/>
+    <w:rsid w:val="003F1AE9"/>
+    <w:rPr>
+      <w:rFonts w:asciiTheme="majorHAnsi" w:eastAsiaTheme="majorEastAsia" w:hAnsiTheme="majorHAnsi" w:cstheme="majorBidi"/>
+      <w:b/>
+      <w:bCs/>
+      <w:color w:val="4F81BD" w:themeColor="accent1"/>
+    </w:rPr>
+  </w:style>
+  <w:style w:type="paragraph" w:styleId="Titel">
+    <w:name w:val="Title"/>
+    <w:basedOn w:val="Standard"/>
+    <w:next w:val="Standard"/>
+    <w:link w:val="TitelZchn"/>
+    <w:uiPriority w:val="10"/>
+    <w:qFormat/>
+    <w:rsid w:val="003F1AE9"/>
+    <w:pPr>
+      <w:pBdr>
+        <w:bottom w:val="single" w:sz="8" w:space="4" w:color="4F81BD" w:themeColor="accent1"/>
+      </w:pBdr>
+      <w:spacing w:after="300"/>
+      <w:contextualSpacing/>
+    </w:pPr>
+    <w:rPr>
+      <w:rFonts w:asciiTheme="majorHAnsi" w:eastAsiaTheme="majorEastAsia" w:hAnsiTheme="majorHAnsi" w:cstheme="majorBidi"/>
+      <w:color w:val="17365D" w:themeColor="text2" w:themeShade="BF"/>
+      <w:spacing w:val="5"/>
+      <w:kern w:val="28"/>
+      <w:sz w:val="52"/>
+      <w:szCs w:val="52"/>
+    </w:rPr>
+  </w:style>
+  <w:style w:type="character" w:customStyle="1" w:styleId="TitelZchn">
+    <w:name w:val="Titel Zchn"/>
+    <w:basedOn w:val="Absatz-Standardschriftart"/>
+    <w:link w:val="Titel"/>
+    <w:uiPriority w:val="10"/>
+    <w:rsid w:val="003F1AE9"/>
+    <w:rPr>
+      <w:rFonts w:asciiTheme="majorHAnsi" w:eastAsiaTheme="majorEastAsia" w:hAnsiTheme="majorHAnsi" w:cstheme="majorBidi"/>
+      <w:color w:val="17365D" w:themeColor="text2" w:themeShade="BF"/>
+      <w:spacing w:val="5"/>
+      <w:kern w:val="28"/>
+      <w:sz w:val="52"/>
+      <w:szCs w:val="52"/>
     </w:rPr>
   </w:style>
 </w:styles>

</xml_diff>